<commit_message>
Simplify guidance and update templates
</commit_message>
<xml_diff>
--- a/templates/Standard.docx
+++ b/templates/Standard.docx
@@ -4,10 +4,37 @@
   <w:body>
     <w:p>
       <w:pPr>
+        <w:pStyle w:val="Title"/>
+      </w:pPr>
+      <w:r>
+        <w:t>[Title]</w:t>
+      </w:r>
+    </w:p>
+    <w:p>
+      <w:pPr>
+        <w:pStyle w:val="Heading1"/>
+      </w:pPr>
+      <w:r>
+        <w:t>Use case</w:t>
+      </w:r>
+    </w:p>
+    <w:p>
+      <w:pPr>
         <w:pStyle w:val="Heading2"/>
       </w:pPr>
       <w:r>
-        <w:t>Use case</w:t>
+        <w:t>Diagram</w:t>
+      </w:r>
+    </w:p>
+    <w:p>
+      <w:pPr>
+        <w:pStyle w:val="Heading2"/>
+      </w:pPr>
+      <w:r>
+        <w:t>Business flow</w:t>
+      </w:r>
+      <w:r>
+        <w:t>s</w:t>
       </w:r>
     </w:p>
     <w:p>
@@ -15,7 +42,57 @@
         <w:pStyle w:val="Heading3"/>
       </w:pPr>
       <w:r>
-        <w:t>Business flow</w:t>
+        <w:t>[Title]</w:t>
+      </w:r>
+    </w:p>
+    <w:p>
+      <w:pPr>
+        <w:rPr>
+          <w:u w:val="single"/>
+        </w:rPr>
+      </w:pPr>
+      <w:r>
+        <w:rPr>
+          <w:u w:val="single"/>
+        </w:rPr>
+        <w:t>Assumptions</w:t>
+      </w:r>
+    </w:p>
+    <w:p/>
+    <w:p>
+      <w:pPr>
+        <w:rPr>
+          <w:u w:val="single"/>
+        </w:rPr>
+      </w:pPr>
+      <w:r>
+        <w:rPr>
+          <w:u w:val="single"/>
+        </w:rPr>
+        <w:t>Steps</w:t>
+      </w:r>
+    </w:p>
+    <w:p/>
+    <w:p>
+      <w:pPr>
+        <w:rPr>
+          <w:u w:val="single"/>
+        </w:rPr>
+      </w:pPr>
+      <w:r>
+        <w:rPr>
+          <w:u w:val="single"/>
+        </w:rPr>
+        <w:t>Requirements</w:t>
+      </w:r>
+    </w:p>
+    <w:p/>
+    <w:p>
+      <w:pPr>
+        <w:pStyle w:val="Heading1"/>
+      </w:pPr>
+      <w:r>
+        <w:t>Architecture</w:t>
       </w:r>
     </w:p>
     <w:p>
@@ -23,7 +100,7 @@
         <w:pStyle w:val="Heading2"/>
       </w:pPr>
       <w:r>
-        <w:t>Features and stories</w:t>
+        <w:t>Diagram</w:t>
       </w:r>
     </w:p>
     <w:p>
@@ -31,31 +108,275 @@
         <w:pStyle w:val="Heading2"/>
       </w:pPr>
       <w:r>
+        <w:t>Technical flow</w:t>
+      </w:r>
+      <w:r>
+        <w:t>s</w:t>
+      </w:r>
+    </w:p>
+    <w:p>
+      <w:pPr>
+        <w:pStyle w:val="Heading3"/>
+      </w:pPr>
+      <w:r>
+        <w:t>[Title]</w:t>
+      </w:r>
+    </w:p>
+    <w:p>
+      <w:pPr>
+        <w:rPr>
+          <w:u w:val="single"/>
+        </w:rPr>
+      </w:pPr>
+      <w:r>
+        <w:rPr>
+          <w:u w:val="single"/>
+        </w:rPr>
+        <w:t>Assumptions</w:t>
+      </w:r>
+    </w:p>
+    <w:p/>
+    <w:p>
+      <w:pPr>
+        <w:rPr>
+          <w:u w:val="single"/>
+        </w:rPr>
+      </w:pPr>
+      <w:r>
+        <w:rPr>
+          <w:u w:val="single"/>
+        </w:rPr>
+        <w:t>Steps</w:t>
+      </w:r>
+    </w:p>
+    <w:p/>
+    <w:p>
+      <w:pPr>
+        <w:rPr>
+          <w:u w:val="single"/>
+        </w:rPr>
+      </w:pPr>
+      <w:r>
+        <w:rPr>
+          <w:u w:val="single"/>
+        </w:rPr>
         <w:t>Requirements</w:t>
       </w:r>
     </w:p>
+    <w:p/>
+    <w:p>
+      <w:pPr>
+        <w:pStyle w:val="Heading2"/>
+      </w:pPr>
+      <w:r>
+        <w:t>Architectur</w:t>
+      </w:r>
+      <w:r>
+        <w:t>al</w:t>
+      </w:r>
+      <w:r>
+        <w:t xml:space="preserve"> decision records (ADRs)</w:t>
+      </w:r>
+    </w:p>
     <w:p>
       <w:pPr>
         <w:pStyle w:val="Heading3"/>
       </w:pPr>
       <w:r>
-        <w:t>Business</w:t>
-      </w:r>
-    </w:p>
+        <w:t>Application boundaries</w:t>
+      </w:r>
+    </w:p>
+    <w:p>
+      <w:pPr>
+        <w:rPr>
+          <w:u w:val="single"/>
+        </w:rPr>
+      </w:pPr>
+      <w:r>
+        <w:rPr>
+          <w:u w:val="single"/>
+        </w:rPr>
+        <w:t>Context</w:t>
+      </w:r>
+    </w:p>
+    <w:p/>
+    <w:p>
+      <w:pPr>
+        <w:rPr>
+          <w:u w:val="single"/>
+        </w:rPr>
+      </w:pPr>
+      <w:r>
+        <w:rPr>
+          <w:u w:val="single"/>
+        </w:rPr>
+        <w:t>Options</w:t>
+      </w:r>
+    </w:p>
+    <w:p/>
+    <w:p>
+      <w:pPr>
+        <w:rPr>
+          <w:u w:val="single"/>
+        </w:rPr>
+      </w:pPr>
+      <w:r>
+        <w:rPr>
+          <w:u w:val="single"/>
+        </w:rPr>
+        <w:t>Decision</w:t>
+      </w:r>
+    </w:p>
+    <w:p/>
+    <w:p>
+      <w:pPr>
+        <w:rPr>
+          <w:u w:val="single"/>
+        </w:rPr>
+      </w:pPr>
+      <w:r>
+        <w:rPr>
+          <w:u w:val="single"/>
+        </w:rPr>
+        <w:t>Consequences</w:t>
+      </w:r>
+    </w:p>
+    <w:p/>
     <w:p>
       <w:pPr>
         <w:pStyle w:val="Heading3"/>
       </w:pPr>
       <w:r>
-        <w:t>Technical</w:t>
-      </w:r>
-    </w:p>
+        <w:lastRenderedPageBreak/>
+        <w:t>Application X components</w:t>
+      </w:r>
+    </w:p>
+    <w:p>
+      <w:pPr>
+        <w:rPr>
+          <w:u w:val="single"/>
+        </w:rPr>
+      </w:pPr>
+      <w:r>
+        <w:rPr>
+          <w:u w:val="single"/>
+        </w:rPr>
+        <w:t>Context</w:t>
+      </w:r>
+    </w:p>
+    <w:p/>
+    <w:p>
+      <w:pPr>
+        <w:rPr>
+          <w:u w:val="single"/>
+        </w:rPr>
+      </w:pPr>
+      <w:r>
+        <w:rPr>
+          <w:u w:val="single"/>
+        </w:rPr>
+        <w:t>Options</w:t>
+      </w:r>
+    </w:p>
+    <w:p/>
+    <w:p>
+      <w:pPr>
+        <w:rPr>
+          <w:u w:val="single"/>
+        </w:rPr>
+      </w:pPr>
+      <w:r>
+        <w:rPr>
+          <w:u w:val="single"/>
+        </w:rPr>
+        <w:t>Decision</w:t>
+      </w:r>
+    </w:p>
+    <w:p/>
+    <w:p>
+      <w:pPr>
+        <w:rPr>
+          <w:u w:val="single"/>
+        </w:rPr>
+      </w:pPr>
+      <w:r>
+        <w:rPr>
+          <w:u w:val="single"/>
+        </w:rPr>
+        <w:t>Consequences</w:t>
+      </w:r>
+    </w:p>
+    <w:p/>
+    <w:p>
+      <w:pPr>
+        <w:pStyle w:val="Heading3"/>
+      </w:pPr>
+      <w:r>
+        <w:t>[Title]</w:t>
+      </w:r>
+    </w:p>
+    <w:p>
+      <w:pPr>
+        <w:rPr>
+          <w:u w:val="single"/>
+        </w:rPr>
+      </w:pPr>
+      <w:r>
+        <w:rPr>
+          <w:u w:val="single"/>
+        </w:rPr>
+        <w:t>Context</w:t>
+      </w:r>
+    </w:p>
+    <w:p/>
+    <w:p>
+      <w:pPr>
+        <w:rPr>
+          <w:u w:val="single"/>
+        </w:rPr>
+      </w:pPr>
+      <w:r>
+        <w:rPr>
+          <w:u w:val="single"/>
+        </w:rPr>
+        <w:t>Options</w:t>
+      </w:r>
+    </w:p>
+    <w:p/>
+    <w:p>
+      <w:pPr>
+        <w:rPr>
+          <w:u w:val="single"/>
+        </w:rPr>
+      </w:pPr>
+      <w:r>
+        <w:rPr>
+          <w:u w:val="single"/>
+        </w:rPr>
+        <w:t>Decision</w:t>
+      </w:r>
+    </w:p>
+    <w:p/>
+    <w:p>
+      <w:pPr>
+        <w:rPr>
+          <w:u w:val="single"/>
+        </w:rPr>
+      </w:pPr>
+      <w:r>
+        <w:rPr>
+          <w:u w:val="single"/>
+        </w:rPr>
+        <w:t>Consequences</w:t>
+      </w:r>
+    </w:p>
+    <w:p/>
     <w:p>
       <w:pPr>
         <w:pStyle w:val="Heading2"/>
       </w:pPr>
       <w:r>
-        <w:t>Architecture</w:t>
+        <w:t>Code</w:t>
       </w:r>
     </w:p>
     <w:p>
@@ -63,187 +384,20 @@
         <w:pStyle w:val="Heading3"/>
       </w:pPr>
       <w:r>
-        <w:t>Technical flow</w:t>
-      </w:r>
-    </w:p>
+        <w:t>Git repositories</w:t>
+      </w:r>
+    </w:p>
+    <w:p>
+      <w:r>
+        <w:t>Application X: application-x</w:t>
+      </w:r>
+    </w:p>
+    <w:p/>
     <w:p>
       <w:pPr>
         <w:pStyle w:val="Heading3"/>
       </w:pPr>
       <w:r>
-        <w:t>Application boundaries</w:t>
-      </w:r>
-    </w:p>
-    <w:p>
-      <w:pPr>
-        <w:rPr>
-          <w:u w:val="single"/>
-        </w:rPr>
-      </w:pPr>
-      <w:r>
-        <w:rPr>
-          <w:u w:val="single"/>
-        </w:rPr>
-        <w:t>Context</w:t>
-      </w:r>
-    </w:p>
-    <w:p/>
-    <w:p>
-      <w:pPr>
-        <w:rPr>
-          <w:u w:val="single"/>
-        </w:rPr>
-      </w:pPr>
-      <w:r>
-        <w:rPr>
-          <w:u w:val="single"/>
-        </w:rPr>
-        <w:t>Decision</w:t>
-      </w:r>
-    </w:p>
-    <w:p/>
-    <w:p>
-      <w:pPr>
-        <w:rPr>
-          <w:u w:val="single"/>
-        </w:rPr>
-      </w:pPr>
-      <w:r>
-        <w:rPr>
-          <w:u w:val="single"/>
-        </w:rPr>
-        <w:t>Consequences</w:t>
-      </w:r>
-    </w:p>
-    <w:p/>
-    <w:p>
-      <w:pPr>
-        <w:pStyle w:val="Heading3"/>
-      </w:pPr>
-      <w:r>
-        <w:t>Application X components</w:t>
-      </w:r>
-    </w:p>
-    <w:p>
-      <w:pPr>
-        <w:rPr>
-          <w:u w:val="single"/>
-        </w:rPr>
-      </w:pPr>
-      <w:r>
-        <w:rPr>
-          <w:u w:val="single"/>
-        </w:rPr>
-        <w:t>Context</w:t>
-      </w:r>
-    </w:p>
-    <w:p/>
-    <w:p>
-      <w:pPr>
-        <w:rPr>
-          <w:u w:val="single"/>
-        </w:rPr>
-      </w:pPr>
-      <w:r>
-        <w:rPr>
-          <w:u w:val="single"/>
-        </w:rPr>
-        <w:t>Decision</w:t>
-      </w:r>
-    </w:p>
-    <w:p/>
-    <w:p>
-      <w:pPr>
-        <w:rPr>
-          <w:u w:val="single"/>
-        </w:rPr>
-      </w:pPr>
-      <w:r>
-        <w:rPr>
-          <w:u w:val="single"/>
-        </w:rPr>
-        <w:t>Consequences</w:t>
-      </w:r>
-    </w:p>
-    <w:p/>
-    <w:p>
-      <w:pPr>
-        <w:pStyle w:val="Heading3"/>
-      </w:pPr>
-      <w:r>
-        <w:t>[Title]</w:t>
-      </w:r>
-    </w:p>
-    <w:p>
-      <w:pPr>
-        <w:rPr>
-          <w:u w:val="single"/>
-        </w:rPr>
-      </w:pPr>
-      <w:r>
-        <w:rPr>
-          <w:u w:val="single"/>
-        </w:rPr>
-        <w:t>Context</w:t>
-      </w:r>
-    </w:p>
-    <w:p/>
-    <w:p>
-      <w:pPr>
-        <w:rPr>
-          <w:u w:val="single"/>
-        </w:rPr>
-      </w:pPr>
-      <w:r>
-        <w:rPr>
-          <w:u w:val="single"/>
-        </w:rPr>
-        <w:t>Decision</w:t>
-      </w:r>
-    </w:p>
-    <w:p/>
-    <w:p>
-      <w:pPr>
-        <w:rPr>
-          <w:u w:val="single"/>
-        </w:rPr>
-      </w:pPr>
-      <w:r>
-        <w:rPr>
-          <w:u w:val="single"/>
-        </w:rPr>
-        <w:t>Consequences</w:t>
-      </w:r>
-    </w:p>
-    <w:p/>
-    <w:p>
-      <w:pPr>
-        <w:pStyle w:val="Heading2"/>
-      </w:pPr>
-      <w:r>
-        <w:t>Code</w:t>
-      </w:r>
-    </w:p>
-    <w:p>
-      <w:pPr>
-        <w:pStyle w:val="Heading3"/>
-      </w:pPr>
-      <w:r>
-        <w:t>Git repositories</w:t>
-      </w:r>
-    </w:p>
-    <w:p>
-      <w:r>
-        <w:t>Application X: application-x</w:t>
-      </w:r>
-    </w:p>
-    <w:p/>
-    <w:p>
-      <w:pPr>
-        <w:pStyle w:val="Heading3"/>
-      </w:pPr>
-      <w:r>
-        <w:lastRenderedPageBreak/>
         <w:t>Project structure</w:t>
       </w:r>
     </w:p>
@@ -261,14 +415,6 @@
       </w:r>
     </w:p>
     <w:p/>
-    <w:p>
-      <w:pPr>
-        <w:pStyle w:val="Heading2"/>
-      </w:pPr>
-      <w:r>
-        <w:t>Backlog</w:t>
-      </w:r>
-    </w:p>
     <w:p/>
     <w:sectPr>
       <w:pgSz w:w="12240" w:h="15840"/>
@@ -875,6 +1021,7 @@
   <w:style w:type="character" w:default="1" w:styleId="DefaultParagraphFont">
     <w:name w:val="Default Paragraph Font"/>
     <w:uiPriority w:val="1"/>
+    <w:semiHidden/>
     <w:unhideWhenUsed/>
   </w:style>
   <w:style w:type="table" w:default="1" w:styleId="TableNormal">

</xml_diff>

<commit_message>
Add ADF guidelines inline to the templates
Having guidelines inline helps teams understand where to add the required details.
</commit_message>
<xml_diff>
--- a/templates/Standard.docx
+++ b/templates/Standard.docx
@@ -4,7 +4,279 @@
   <w:body>
     <w:p>
       <w:pPr>
-        <w:pStyle w:val="Title"/>
+        <w:pStyle w:val="Heading1"/>
+      </w:pPr>
+      <w:r>
+        <w:t>Use case</w:t>
+      </w:r>
+    </w:p>
+    <w:p>
+      <w:pPr>
+        <w:rPr>
+          <w:b/>
+          <w:bCs/>
+        </w:rPr>
+      </w:pPr>
+      <w:r>
+        <w:rPr>
+          <w:b/>
+          <w:bCs/>
+        </w:rPr>
+        <w:t>W</w:t>
+      </w:r>
+      <w:r>
+        <w:rPr>
+          <w:b/>
+          <w:bCs/>
+        </w:rPr>
+        <w:t>ho is the customer and what insights do we have about them?</w:t>
+      </w:r>
+    </w:p>
+    <w:p/>
+    <w:p>
+      <w:pPr>
+        <w:rPr>
+          <w:b/>
+          <w:bCs/>
+        </w:rPr>
+      </w:pPr>
+      <w:r>
+        <w:rPr>
+          <w:b/>
+          <w:bCs/>
+        </w:rPr>
+        <w:t>W</w:t>
+      </w:r>
+      <w:r>
+        <w:rPr>
+          <w:b/>
+          <w:bCs/>
+        </w:rPr>
+        <w:t>hat is the prevailing customer problem/opportunity? what data informed this?</w:t>
+      </w:r>
+    </w:p>
+    <w:p/>
+    <w:p>
+      <w:r>
+        <w:rPr>
+          <w:b/>
+          <w:bCs/>
+        </w:rPr>
+        <w:t>W</w:t>
+      </w:r>
+      <w:r>
+        <w:rPr>
+          <w:b/>
+          <w:bCs/>
+        </w:rPr>
+        <w:t>hat is the solution? why is it the right solution to address the customer need versus other alternatives?</w:t>
+      </w:r>
+    </w:p>
+    <w:p/>
+    <w:p>
+      <w:pPr>
+        <w:rPr>
+          <w:b/>
+          <w:bCs/>
+        </w:rPr>
+      </w:pPr>
+      <w:r>
+        <w:rPr>
+          <w:b/>
+          <w:bCs/>
+        </w:rPr>
+        <w:t>H</w:t>
+      </w:r>
+      <w:r>
+        <w:rPr>
+          <w:b/>
+          <w:bCs/>
+        </w:rPr>
+        <w:t xml:space="preserve">ow would we describe the end-to-end customer experience (business flows)? what is the most important customer benefit? </w:t>
+      </w:r>
+    </w:p>
+    <w:p>
+      <w:pPr>
+        <w:tabs>
+          <w:tab w:val="num" w:pos="720"/>
+        </w:tabs>
+        <w:rPr>
+          <w:b/>
+          <w:bCs/>
+        </w:rPr>
+      </w:pPr>
+      <w:r>
+        <w:t>Use</w:t>
+      </w:r>
+      <w:r>
+        <w:t xml:space="preserve"> the Diagram and Business flows sections below. </w:t>
+      </w:r>
+      <w:r>
+        <w:t>Describe business flows using </w:t>
+      </w:r>
+      <w:hyperlink r:id="rId5" w:history="1">
+        <w:r>
+          <w:rPr>
+            <w:rStyle w:val="Hyperlink"/>
+          </w:rPr>
+          <w:t>domain storytelling</w:t>
+        </w:r>
+      </w:hyperlink>
+      <w:r>
+        <w:t>, </w:t>
+      </w:r>
+      <w:hyperlink r:id="rId6" w:history="1">
+        <w:r>
+          <w:rPr>
+            <w:rStyle w:val="Hyperlink"/>
+          </w:rPr>
+          <w:t>story maps</w:t>
+        </w:r>
+      </w:hyperlink>
+      <w:r>
+        <w:t>, or </w:t>
+      </w:r>
+      <w:hyperlink r:id="rId7" w:history="1">
+        <w:r>
+          <w:rPr>
+            <w:rStyle w:val="Hyperlink"/>
+          </w:rPr>
+          <w:t>event storming</w:t>
+        </w:r>
+      </w:hyperlink>
+      <w:r>
+        <w:t>.</w:t>
+      </w:r>
+      <w:r>
+        <w:t xml:space="preserve"> </w:t>
+      </w:r>
+      <w:r>
+        <w:t>Identify </w:t>
+      </w:r>
+      <w:hyperlink r:id="rId8" w:history="1">
+        <w:r>
+          <w:rPr>
+            <w:rStyle w:val="Hyperlink"/>
+          </w:rPr>
+          <w:t>bounded contexts</w:t>
+        </w:r>
+      </w:hyperlink>
+      <w:r>
+        <w:t> and external dependencies.</w:t>
+      </w:r>
+      <w:r>
+        <w:t xml:space="preserve"> </w:t>
+      </w:r>
+      <w:r>
+        <w:t>Document business requirements using </w:t>
+      </w:r>
+      <w:hyperlink r:id="rId9" w:history="1">
+        <w:r>
+          <w:rPr>
+            <w:rStyle w:val="Hyperlink"/>
+          </w:rPr>
+          <w:t>EARS</w:t>
+        </w:r>
+      </w:hyperlink>
+      <w:r>
+        <w:t> patterns: "while [optional pre-condition], when [optional trigger], the [system name] shall [system response]" (e.g., "while the user is signed-in, when the user asks to change the password, the application shall re-authenticate the user").</w:t>
+      </w:r>
+    </w:p>
+    <w:p/>
+    <w:p>
+      <w:pPr>
+        <w:rPr>
+          <w:b/>
+          <w:bCs/>
+        </w:rPr>
+      </w:pPr>
+      <w:r>
+        <w:rPr>
+          <w:b/>
+          <w:bCs/>
+        </w:rPr>
+        <w:t>H</w:t>
+      </w:r>
+      <w:r>
+        <w:rPr>
+          <w:b/>
+          <w:bCs/>
+        </w:rPr>
+        <w:t>ow will we define and measure success?</w:t>
+      </w:r>
+    </w:p>
+    <w:p/>
+    <w:p>
+      <w:r>
+        <w:t>Consider writing </w:t>
+      </w:r>
+      <w:hyperlink r:id="rId10" w:history="1">
+        <w:r>
+          <w:rPr>
+            <w:rStyle w:val="Hyperlink"/>
+          </w:rPr>
+          <w:t>press release/frequently asked questions (PR/FAQ)</w:t>
+        </w:r>
+      </w:hyperlink>
+      <w:r>
+        <w:t> narrative (</w:t>
+      </w:r>
+      <w:hyperlink r:id="rId11" w:history="1">
+        <w:r>
+          <w:rPr>
+            <w:rStyle w:val="Hyperlink"/>
+          </w:rPr>
+          <w:t>example</w:t>
+        </w:r>
+      </w:hyperlink>
+      <w:r>
+        <w:t>) or </w:t>
+      </w:r>
+      <w:hyperlink r:id="rId12" w:history="1">
+        <w:r>
+          <w:rPr>
+            <w:rStyle w:val="Hyperlink"/>
+          </w:rPr>
+          <w:t>pitch</w:t>
+        </w:r>
+      </w:hyperlink>
+      <w:r>
+        <w:t>.</w:t>
+      </w:r>
+    </w:p>
+    <w:p>
+      <w:pPr>
+        <w:pStyle w:val="Heading2"/>
+      </w:pPr>
+      <w:r>
+        <w:t>Diagram</w:t>
+      </w:r>
+    </w:p>
+    <w:p>
+      <w:r>
+        <w:t xml:space="preserve">The diagram shall include all </w:t>
+      </w:r>
+      <w:r>
+        <w:t>business</w:t>
+      </w:r>
+      <w:r>
+        <w:t xml:space="preserve"> flows to align requirements. Use a different color for each flow to differentiate between them.</w:t>
+      </w:r>
+    </w:p>
+    <w:p>
+      <w:pPr>
+        <w:pStyle w:val="Heading2"/>
+      </w:pPr>
+      <w:r>
+        <w:t>Business flow</w:t>
+      </w:r>
+      <w:r>
+        <w:t>s</w:t>
+      </w:r>
+    </w:p>
+    <w:p>
+      <w:pPr>
+        <w:pStyle w:val="Heading3"/>
       </w:pPr>
       <w:r>
         <w:t>[Title]</w:t>
@@ -12,10 +284,274 @@
     </w:p>
     <w:p>
       <w:pPr>
+        <w:rPr>
+          <w:u w:val="single"/>
+        </w:rPr>
+      </w:pPr>
+      <w:r>
+        <w:rPr>
+          <w:u w:val="single"/>
+        </w:rPr>
+        <w:t>Assumptions</w:t>
+      </w:r>
+    </w:p>
+    <w:p/>
+    <w:p>
+      <w:pPr>
+        <w:rPr>
+          <w:u w:val="single"/>
+        </w:rPr>
+      </w:pPr>
+      <w:r>
+        <w:rPr>
+          <w:u w:val="single"/>
+        </w:rPr>
+        <w:t>Steps</w:t>
+      </w:r>
+    </w:p>
+    <w:p/>
+    <w:p>
+      <w:pPr>
+        <w:rPr>
+          <w:u w:val="single"/>
+        </w:rPr>
+      </w:pPr>
+      <w:r>
+        <w:rPr>
+          <w:u w:val="single"/>
+        </w:rPr>
+        <w:t>Requirements</w:t>
+      </w:r>
+    </w:p>
+    <w:p/>
+    <w:p>
+      <w:pPr>
         <w:pStyle w:val="Heading1"/>
       </w:pPr>
       <w:r>
-        <w:t>Use case</w:t>
+        <w:t>Architecture</w:t>
+      </w:r>
+    </w:p>
+    <w:p>
+      <w:r>
+        <w:t>Define architecture</w:t>
+      </w:r>
+    </w:p>
+    <w:p>
+      <w:pPr>
+        <w:pStyle w:val="ListParagraph"/>
+        <w:numPr>
+          <w:ilvl w:val="0"/>
+          <w:numId w:val="3"/>
+        </w:numPr>
+      </w:pPr>
+      <w:r>
+        <w:lastRenderedPageBreak/>
+        <w:t>Define technical flows (</w:t>
+      </w:r>
+      <w:r>
+        <w:t>e.g.</w:t>
+      </w:r>
+      <w:r>
+        <w:t>, load balancer → API → database</w:t>
+      </w:r>
+      <w:r>
+        <w:t>;</w:t>
+      </w:r>
+      <w:r>
+        <w:t xml:space="preserve"> not </w:t>
+      </w:r>
+      <w:r>
+        <w:t>ELB</w:t>
+      </w:r>
+      <w:r>
+        <w:t xml:space="preserve"> </w:t>
+      </w:r>
+      <w:r>
+        <w:t>→</w:t>
+      </w:r>
+      <w:r>
+        <w:t xml:space="preserve"> AWS Lambda + Python </w:t>
+      </w:r>
+      <w:r>
+        <w:t>→</w:t>
+      </w:r>
+      <w:r>
+        <w:t xml:space="preserve"> </w:t>
+      </w:r>
+      <w:r>
+        <w:t>Amazon RDS</w:t>
+      </w:r>
+      <w:r>
+        <w:t>) based on business flows.</w:t>
+      </w:r>
+      <w:r>
+        <w:t xml:space="preserve"> </w:t>
+      </w:r>
+      <w:r>
+        <w:t xml:space="preserve">Use the Diagram and </w:t>
+      </w:r>
+      <w:r>
+        <w:t>Technical</w:t>
+      </w:r>
+      <w:r>
+        <w:t xml:space="preserve"> flows sections below.</w:t>
+      </w:r>
+    </w:p>
+    <w:p>
+      <w:pPr>
+        <w:pStyle w:val="ListParagraph"/>
+        <w:numPr>
+          <w:ilvl w:val="0"/>
+          <w:numId w:val="3"/>
+        </w:numPr>
+      </w:pPr>
+      <w:r>
+        <w:t>Consider the following integration dimension</w:t>
+      </w:r>
+      <w:r>
+        <w:t>s</w:t>
+      </w:r>
+      <w:r>
+        <w:t>: 1/ service discovery (e.g., IP addresses, DNS) 2/ data format (e.g., binary, XML, JSON, protobuf, Avro) 3/ interaction type (e.g., sync, async) 4/ interaction style (e.g., messaging, RPC, query, GraphQL).</w:t>
+      </w:r>
+      <w:r>
+        <w:t xml:space="preserve"> </w:t>
+      </w:r>
+    </w:p>
+    <w:p>
+      <w:pPr>
+        <w:pStyle w:val="ListParagraph"/>
+        <w:numPr>
+          <w:ilvl w:val="0"/>
+          <w:numId w:val="3"/>
+        </w:numPr>
+      </w:pPr>
+      <w:r>
+        <w:t>Identify application boundaries and components. Use “fracture planes”</w:t>
+      </w:r>
+      <w:r>
+        <w:t xml:space="preserve"> </w:t>
+      </w:r>
+      <w:r>
+        <w:t>to help decide on application boundaries: 1/ profit and loss group 2/ business domain bounded context 3/ regulatory compliance 4/ change cadence 5/ team location 6/ risk 7/ performance isolation 8/ technology 9/ user personas.</w:t>
+      </w:r>
+      <w:r>
+        <w:t xml:space="preserve"> </w:t>
+      </w:r>
+    </w:p>
+    <w:p>
+      <w:pPr>
+        <w:pStyle w:val="ListParagraph"/>
+        <w:numPr>
+          <w:ilvl w:val="0"/>
+          <w:numId w:val="3"/>
+        </w:numPr>
+      </w:pPr>
+      <w:r>
+        <w:t>Review decisions based on the following pillars: 1/ operational excellence 2/ security 3/ reliability 4/ performance efficiency 5/ cost optimization.</w:t>
+      </w:r>
+      <w:r>
+        <w:t xml:space="preserve"> </w:t>
+      </w:r>
+    </w:p>
+    <w:p>
+      <w:pPr>
+        <w:pStyle w:val="ListParagraph"/>
+        <w:numPr>
+          <w:ilvl w:val="0"/>
+          <w:numId w:val="3"/>
+        </w:numPr>
+      </w:pPr>
+      <w:r>
+        <w:t>Document decisions using </w:t>
+      </w:r>
+      <w:hyperlink r:id="rId13" w:history="1">
+        <w:r>
+          <w:rPr>
+            <w:rStyle w:val="Hyperlink"/>
+          </w:rPr>
+          <w:t>architectural decision records (ADRs)</w:t>
+        </w:r>
+      </w:hyperlink>
+      <w:r>
+        <w:t>.</w:t>
+      </w:r>
+    </w:p>
+    <w:p>
+      <w:pPr>
+        <w:pStyle w:val="ListParagraph"/>
+        <w:numPr>
+          <w:ilvl w:val="0"/>
+          <w:numId w:val="3"/>
+        </w:numPr>
+      </w:pPr>
+      <w:r>
+        <w:t>Document technical requirements using </w:t>
+      </w:r>
+      <w:hyperlink r:id="rId14" w:history="1">
+        <w:r>
+          <w:rPr>
+            <w:rStyle w:val="Hyperlink"/>
+          </w:rPr>
+          <w:t>EARS</w:t>
+        </w:r>
+      </w:hyperlink>
+      <w:r>
+        <w:t> patterns: "while [optional pre-condition], when [optional trigger], the [system name] shall [system response]" (e.g., "while the deployment pipeline is running, when there is a change to the pipeline structure, the pipeline shall stop and restart with the new structure").</w:t>
+      </w:r>
+    </w:p>
+    <w:p/>
+    <w:p>
+      <w:r>
+        <w:t>Choose technologies</w:t>
+      </w:r>
+    </w:p>
+    <w:p>
+      <w:pPr>
+        <w:pStyle w:val="ListParagraph"/>
+        <w:numPr>
+          <w:ilvl w:val="0"/>
+          <w:numId w:val="3"/>
+        </w:numPr>
+      </w:pPr>
+      <w:r>
+        <w:t>Consider building proof of concept (POC) for new technologies to validate feasibility.</w:t>
+      </w:r>
+    </w:p>
+    <w:p>
+      <w:pPr>
+        <w:pStyle w:val="ListParagraph"/>
+        <w:numPr>
+          <w:ilvl w:val="0"/>
+          <w:numId w:val="3"/>
+        </w:numPr>
+      </w:pPr>
+      <w:r>
+        <w:t>Review decisions based on the following pillars: 1/ operational excellence 2/ security 3/ reliability 4/ performance efficiency 5/ cost optimization.</w:t>
+      </w:r>
+    </w:p>
+    <w:p>
+      <w:pPr>
+        <w:pStyle w:val="ListParagraph"/>
+        <w:numPr>
+          <w:ilvl w:val="0"/>
+          <w:numId w:val="3"/>
+        </w:numPr>
+      </w:pPr>
+      <w:r>
+        <w:t>Document decisions using </w:t>
+      </w:r>
+      <w:hyperlink r:id="rId15" w:history="1">
+        <w:r>
+          <w:rPr>
+            <w:rStyle w:val="Hyperlink"/>
+          </w:rPr>
+          <w:t>architectural decision records (ADRs)</w:t>
+        </w:r>
+      </w:hyperlink>
+      <w:r>
+        <w:t>.</w:t>
       </w:r>
     </w:p>
     <w:p>
@@ -27,11 +563,34 @@
       </w:r>
     </w:p>
     <w:p>
+      <w:r>
+        <w:t xml:space="preserve">The diagram shall include all </w:t>
+      </w:r>
+      <w:r>
+        <w:t>technical</w:t>
+      </w:r>
+      <w:r>
+        <w:t xml:space="preserve"> flows</w:t>
+      </w:r>
+      <w:r>
+        <w:t xml:space="preserve"> to align requirements. Use </w:t>
+      </w:r>
+      <w:r>
+        <w:t xml:space="preserve">a different color </w:t>
+      </w:r>
+      <w:r>
+        <w:t xml:space="preserve">for each flow </w:t>
+      </w:r>
+      <w:r>
+        <w:t>to differentiate between them.</w:t>
+      </w:r>
+    </w:p>
+    <w:p>
       <w:pPr>
         <w:pStyle w:val="Heading2"/>
       </w:pPr>
       <w:r>
-        <w:t>Business flow</w:t>
+        <w:t>Technical flow</w:t>
       </w:r>
       <w:r>
         <w:t>s</w:t>
@@ -89,29 +648,17 @@
     <w:p/>
     <w:p>
       <w:pPr>
-        <w:pStyle w:val="Heading1"/>
-      </w:pPr>
-      <w:r>
-        <w:t>Architecture</w:t>
-      </w:r>
-    </w:p>
-    <w:p>
-      <w:pPr>
         <w:pStyle w:val="Heading2"/>
       </w:pPr>
       <w:r>
-        <w:t>Diagram</w:t>
-      </w:r>
-    </w:p>
-    <w:p>
-      <w:pPr>
-        <w:pStyle w:val="Heading2"/>
-      </w:pPr>
-      <w:r>
-        <w:t>Technical flow</w:t>
-      </w:r>
-      <w:r>
-        <w:t>s</w:t>
+        <w:lastRenderedPageBreak/>
+        <w:t>Architectur</w:t>
+      </w:r>
+      <w:r>
+        <w:t>al</w:t>
+      </w:r>
+      <w:r>
+        <w:t xml:space="preserve"> decision records (ADRs)</w:t>
       </w:r>
     </w:p>
     <w:p>
@@ -119,20 +666,20 @@
         <w:pStyle w:val="Heading3"/>
       </w:pPr>
       <w:r>
-        <w:t>[Title]</w:t>
-      </w:r>
-    </w:p>
-    <w:p>
-      <w:pPr>
-        <w:rPr>
-          <w:u w:val="single"/>
-        </w:rPr>
-      </w:pPr>
-      <w:r>
-        <w:rPr>
-          <w:u w:val="single"/>
-        </w:rPr>
-        <w:t>Assumptions</w:t>
+        <w:t>Application boundaries</w:t>
+      </w:r>
+    </w:p>
+    <w:p>
+      <w:pPr>
+        <w:rPr>
+          <w:u w:val="single"/>
+        </w:rPr>
+      </w:pPr>
+      <w:r>
+        <w:rPr>
+          <w:u w:val="single"/>
+        </w:rPr>
+        <w:t>Context</w:t>
       </w:r>
     </w:p>
     <w:p/>
@@ -146,7 +693,7 @@
         <w:rPr>
           <w:u w:val="single"/>
         </w:rPr>
-        <w:t>Steps</w:t>
+        <w:t>Options</w:t>
       </w:r>
     </w:p>
     <w:p/>
@@ -160,94 +707,29 @@
         <w:rPr>
           <w:u w:val="single"/>
         </w:rPr>
-        <w:t>Requirements</w:t>
+        <w:t>Decision</w:t>
       </w:r>
     </w:p>
     <w:p/>
     <w:p>
       <w:pPr>
-        <w:pStyle w:val="Heading2"/>
-      </w:pPr>
-      <w:r>
-        <w:t>Architectur</w:t>
-      </w:r>
-      <w:r>
-        <w:t>al</w:t>
-      </w:r>
-      <w:r>
-        <w:t xml:space="preserve"> decision records (ADRs)</w:t>
-      </w:r>
-    </w:p>
+        <w:rPr>
+          <w:u w:val="single"/>
+        </w:rPr>
+      </w:pPr>
+      <w:r>
+        <w:rPr>
+          <w:u w:val="single"/>
+        </w:rPr>
+        <w:t>Consequences</w:t>
+      </w:r>
+    </w:p>
+    <w:p/>
     <w:p>
       <w:pPr>
         <w:pStyle w:val="Heading3"/>
       </w:pPr>
       <w:r>
-        <w:t>Application boundaries</w:t>
-      </w:r>
-    </w:p>
-    <w:p>
-      <w:pPr>
-        <w:rPr>
-          <w:u w:val="single"/>
-        </w:rPr>
-      </w:pPr>
-      <w:r>
-        <w:rPr>
-          <w:u w:val="single"/>
-        </w:rPr>
-        <w:t>Context</w:t>
-      </w:r>
-    </w:p>
-    <w:p/>
-    <w:p>
-      <w:pPr>
-        <w:rPr>
-          <w:u w:val="single"/>
-        </w:rPr>
-      </w:pPr>
-      <w:r>
-        <w:rPr>
-          <w:u w:val="single"/>
-        </w:rPr>
-        <w:t>Options</w:t>
-      </w:r>
-    </w:p>
-    <w:p/>
-    <w:p>
-      <w:pPr>
-        <w:rPr>
-          <w:u w:val="single"/>
-        </w:rPr>
-      </w:pPr>
-      <w:r>
-        <w:rPr>
-          <w:u w:val="single"/>
-        </w:rPr>
-        <w:t>Decision</w:t>
-      </w:r>
-    </w:p>
-    <w:p/>
-    <w:p>
-      <w:pPr>
-        <w:rPr>
-          <w:u w:val="single"/>
-        </w:rPr>
-      </w:pPr>
-      <w:r>
-        <w:rPr>
-          <w:u w:val="single"/>
-        </w:rPr>
-        <w:t>Consequences</w:t>
-      </w:r>
-    </w:p>
-    <w:p/>
-    <w:p>
-      <w:pPr>
-        <w:pStyle w:val="Heading3"/>
-      </w:pPr>
-      <w:r>
-        <w:lastRenderedPageBreak/>
         <w:t>Application X components</w:t>
       </w:r>
     </w:p>
@@ -424,6 +906,734 @@
     </w:sectPr>
   </w:body>
 </w:document>
+</file>
+
+<file path=word/numbering.xml><?xml version="1.0" encoding="utf-8"?>
+<w:numbering xmlns:wpc="http://schemas.microsoft.com/office/word/2010/wordprocessingCanvas" xmlns:cx="http://schemas.microsoft.com/office/drawing/2014/chartex" xmlns:cx1="http://schemas.microsoft.com/office/drawing/2015/9/8/chartex" xmlns:cx2="http://schemas.microsoft.com/office/drawing/2015/10/21/chartex" xmlns:cx3="http://schemas.microsoft.com/office/drawing/2016/5/9/chartex" xmlns:cx4="http://schemas.microsoft.com/office/drawing/2016/5/10/chartex" xmlns:cx5="http://schemas.microsoft.com/office/drawing/2016/5/11/chartex" xmlns:cx6="http://schemas.microsoft.com/office/drawing/2016/5/12/chartex" xmlns:cx7="http://schemas.microsoft.com/office/drawing/2016/5/13/chartex" xmlns:cx8="http://schemas.microsoft.com/office/drawing/2016/5/14/chartex" xmlns:mc="http://schemas.openxmlformats.org/markup-compatibility/2006" xmlns:aink="http://schemas.microsoft.com/office/drawing/2016/ink" xmlns:am3d="http://schemas.microsoft.com/office/drawing/2017/model3d" xmlns:o="urn:schemas-microsoft-com:office:office" xmlns:oel="http://schemas.microsoft.com/office/2019/extlst" xmlns:r="http://schemas.openxmlformats.org/officeDocument/2006/relationships" xmlns:m="http://schemas.openxmlformats.org/officeDocument/2006/math" xmlns:v="urn:schemas-microsoft-com:vml" xmlns:wp14="http://schemas.microsoft.com/office/word/2010/wordprocessingDrawing" xmlns:wp="http://schemas.openxmlformats.org/drawingml/2006/wordprocessingDrawing" xmlns:w10="urn:schemas-microsoft-com:office:word" xmlns:w="http://schemas.openxmlformats.org/wordprocessingml/2006/main" xmlns:w14="http://schemas.microsoft.com/office/word/2010/wordml" xmlns:w15="http://schemas.microsoft.com/office/word/2012/wordml" xmlns:w16cex="http://schemas.microsoft.com/office/word/2018/wordml/cex" xmlns:w16cid="http://schemas.microsoft.com/office/word/2016/wordml/cid" xmlns:w16="http://schemas.microsoft.com/office/word/2018/wordml" xmlns:w16du="http://schemas.microsoft.com/office/word/2023/wordml/word16du" xmlns:w16sdtdh="http://schemas.microsoft.com/office/word/2020/wordml/sdtdatahash" xmlns:w16sdtfl="http://schemas.microsoft.com/office/word/2024/wordml/sdtformatlock" xmlns:w16se="http://schemas.microsoft.com/office/word/2015/wordml/symex" xmlns:wpg="http://schemas.microsoft.com/office/word/2010/wordprocessingGroup" xmlns:wpi="http://schemas.microsoft.com/office/word/2010/wordprocessingInk" xmlns:wne="http://schemas.microsoft.com/office/word/2006/wordml" xmlns:wps="http://schemas.microsoft.com/office/word/2010/wordprocessingShape" mc:Ignorable="w14 w15 w16se w16cid w16 w16cex w16sdtdh w16sdtfl w16du wp14">
+  <w:abstractNum w:abstractNumId="0" w15:restartNumberingAfterBreak="0">
+    <w:nsid w:val="19A90EC8"/>
+    <w:multiLevelType w:val="multilevel"/>
+    <w:tmpl w:val="93140CEE"/>
+    <w:lvl w:ilvl="0">
+      <w:start w:val="1"/>
+      <w:numFmt w:val="bullet"/>
+      <w:lvlText w:val=""/>
+      <w:lvlJc w:val="left"/>
+      <w:pPr>
+        <w:tabs>
+          <w:tab w:val="num" w:pos="720"/>
+        </w:tabs>
+        <w:ind w:left="720" w:hanging="360"/>
+      </w:pPr>
+      <w:rPr>
+        <w:rFonts w:ascii="Symbol" w:hAnsi="Symbol" w:hint="default"/>
+        <w:sz w:val="20"/>
+      </w:rPr>
+    </w:lvl>
+    <w:lvl w:ilvl="1" w:tentative="1">
+      <w:start w:val="1"/>
+      <w:numFmt w:val="bullet"/>
+      <w:lvlText w:val="o"/>
+      <w:lvlJc w:val="left"/>
+      <w:pPr>
+        <w:tabs>
+          <w:tab w:val="num" w:pos="1440"/>
+        </w:tabs>
+        <w:ind w:left="1440" w:hanging="360"/>
+      </w:pPr>
+      <w:rPr>
+        <w:rFonts w:ascii="Courier New" w:hAnsi="Courier New" w:hint="default"/>
+        <w:sz w:val="20"/>
+      </w:rPr>
+    </w:lvl>
+    <w:lvl w:ilvl="2" w:tentative="1">
+      <w:start w:val="1"/>
+      <w:numFmt w:val="bullet"/>
+      <w:lvlText w:val=""/>
+      <w:lvlJc w:val="left"/>
+      <w:pPr>
+        <w:tabs>
+          <w:tab w:val="num" w:pos="2160"/>
+        </w:tabs>
+        <w:ind w:left="2160" w:hanging="360"/>
+      </w:pPr>
+      <w:rPr>
+        <w:rFonts w:ascii="Wingdings" w:hAnsi="Wingdings" w:hint="default"/>
+        <w:sz w:val="20"/>
+      </w:rPr>
+    </w:lvl>
+    <w:lvl w:ilvl="3" w:tentative="1">
+      <w:start w:val="1"/>
+      <w:numFmt w:val="bullet"/>
+      <w:lvlText w:val=""/>
+      <w:lvlJc w:val="left"/>
+      <w:pPr>
+        <w:tabs>
+          <w:tab w:val="num" w:pos="2880"/>
+        </w:tabs>
+        <w:ind w:left="2880" w:hanging="360"/>
+      </w:pPr>
+      <w:rPr>
+        <w:rFonts w:ascii="Wingdings" w:hAnsi="Wingdings" w:hint="default"/>
+        <w:sz w:val="20"/>
+      </w:rPr>
+    </w:lvl>
+    <w:lvl w:ilvl="4" w:tentative="1">
+      <w:start w:val="1"/>
+      <w:numFmt w:val="bullet"/>
+      <w:lvlText w:val=""/>
+      <w:lvlJc w:val="left"/>
+      <w:pPr>
+        <w:tabs>
+          <w:tab w:val="num" w:pos="3600"/>
+        </w:tabs>
+        <w:ind w:left="3600" w:hanging="360"/>
+      </w:pPr>
+      <w:rPr>
+        <w:rFonts w:ascii="Wingdings" w:hAnsi="Wingdings" w:hint="default"/>
+        <w:sz w:val="20"/>
+      </w:rPr>
+    </w:lvl>
+    <w:lvl w:ilvl="5" w:tentative="1">
+      <w:start w:val="1"/>
+      <w:numFmt w:val="bullet"/>
+      <w:lvlText w:val=""/>
+      <w:lvlJc w:val="left"/>
+      <w:pPr>
+        <w:tabs>
+          <w:tab w:val="num" w:pos="4320"/>
+        </w:tabs>
+        <w:ind w:left="4320" w:hanging="360"/>
+      </w:pPr>
+      <w:rPr>
+        <w:rFonts w:ascii="Wingdings" w:hAnsi="Wingdings" w:hint="default"/>
+        <w:sz w:val="20"/>
+      </w:rPr>
+    </w:lvl>
+    <w:lvl w:ilvl="6" w:tentative="1">
+      <w:start w:val="1"/>
+      <w:numFmt w:val="bullet"/>
+      <w:lvlText w:val=""/>
+      <w:lvlJc w:val="left"/>
+      <w:pPr>
+        <w:tabs>
+          <w:tab w:val="num" w:pos="5040"/>
+        </w:tabs>
+        <w:ind w:left="5040" w:hanging="360"/>
+      </w:pPr>
+      <w:rPr>
+        <w:rFonts w:ascii="Wingdings" w:hAnsi="Wingdings" w:hint="default"/>
+        <w:sz w:val="20"/>
+      </w:rPr>
+    </w:lvl>
+    <w:lvl w:ilvl="7" w:tentative="1">
+      <w:start w:val="1"/>
+      <w:numFmt w:val="bullet"/>
+      <w:lvlText w:val=""/>
+      <w:lvlJc w:val="left"/>
+      <w:pPr>
+        <w:tabs>
+          <w:tab w:val="num" w:pos="5760"/>
+        </w:tabs>
+        <w:ind w:left="5760" w:hanging="360"/>
+      </w:pPr>
+      <w:rPr>
+        <w:rFonts w:ascii="Wingdings" w:hAnsi="Wingdings" w:hint="default"/>
+        <w:sz w:val="20"/>
+      </w:rPr>
+    </w:lvl>
+    <w:lvl w:ilvl="8" w:tentative="1">
+      <w:start w:val="1"/>
+      <w:numFmt w:val="bullet"/>
+      <w:lvlText w:val=""/>
+      <w:lvlJc w:val="left"/>
+      <w:pPr>
+        <w:tabs>
+          <w:tab w:val="num" w:pos="6480"/>
+        </w:tabs>
+        <w:ind w:left="6480" w:hanging="360"/>
+      </w:pPr>
+      <w:rPr>
+        <w:rFonts w:ascii="Wingdings" w:hAnsi="Wingdings" w:hint="default"/>
+        <w:sz w:val="20"/>
+      </w:rPr>
+    </w:lvl>
+  </w:abstractNum>
+  <w:abstractNum w:abstractNumId="1" w15:restartNumberingAfterBreak="0">
+    <w:nsid w:val="30240DC7"/>
+    <w:multiLevelType w:val="hybridMultilevel"/>
+    <w:tmpl w:val="417A6CC8"/>
+    <w:lvl w:ilvl="0" w:tplc="CDC8FB5A">
+      <w:numFmt w:val="bullet"/>
+      <w:lvlText w:val=""/>
+      <w:lvlJc w:val="left"/>
+      <w:pPr>
+        <w:ind w:left="720" w:hanging="360"/>
+      </w:pPr>
+      <w:rPr>
+        <w:rFonts w:ascii="Symbol" w:eastAsiaTheme="minorHAnsi" w:hAnsi="Symbol" w:cstheme="minorBidi" w:hint="default"/>
+      </w:rPr>
+    </w:lvl>
+    <w:lvl w:ilvl="1" w:tplc="04090003" w:tentative="1">
+      <w:start w:val="1"/>
+      <w:numFmt w:val="bullet"/>
+      <w:lvlText w:val="o"/>
+      <w:lvlJc w:val="left"/>
+      <w:pPr>
+        <w:ind w:left="1440" w:hanging="360"/>
+      </w:pPr>
+      <w:rPr>
+        <w:rFonts w:ascii="Courier New" w:hAnsi="Courier New" w:cs="Courier New" w:hint="default"/>
+      </w:rPr>
+    </w:lvl>
+    <w:lvl w:ilvl="2" w:tplc="04090005" w:tentative="1">
+      <w:start w:val="1"/>
+      <w:numFmt w:val="bullet"/>
+      <w:lvlText w:val=""/>
+      <w:lvlJc w:val="left"/>
+      <w:pPr>
+        <w:ind w:left="2160" w:hanging="360"/>
+      </w:pPr>
+      <w:rPr>
+        <w:rFonts w:ascii="Wingdings" w:hAnsi="Wingdings" w:hint="default"/>
+      </w:rPr>
+    </w:lvl>
+    <w:lvl w:ilvl="3" w:tplc="04090001" w:tentative="1">
+      <w:start w:val="1"/>
+      <w:numFmt w:val="bullet"/>
+      <w:lvlText w:val=""/>
+      <w:lvlJc w:val="left"/>
+      <w:pPr>
+        <w:ind w:left="2880" w:hanging="360"/>
+      </w:pPr>
+      <w:rPr>
+        <w:rFonts w:ascii="Symbol" w:hAnsi="Symbol" w:hint="default"/>
+      </w:rPr>
+    </w:lvl>
+    <w:lvl w:ilvl="4" w:tplc="04090003" w:tentative="1">
+      <w:start w:val="1"/>
+      <w:numFmt w:val="bullet"/>
+      <w:lvlText w:val="o"/>
+      <w:lvlJc w:val="left"/>
+      <w:pPr>
+        <w:ind w:left="3600" w:hanging="360"/>
+      </w:pPr>
+      <w:rPr>
+        <w:rFonts w:ascii="Courier New" w:hAnsi="Courier New" w:cs="Courier New" w:hint="default"/>
+      </w:rPr>
+    </w:lvl>
+    <w:lvl w:ilvl="5" w:tplc="04090005" w:tentative="1">
+      <w:start w:val="1"/>
+      <w:numFmt w:val="bullet"/>
+      <w:lvlText w:val=""/>
+      <w:lvlJc w:val="left"/>
+      <w:pPr>
+        <w:ind w:left="4320" w:hanging="360"/>
+      </w:pPr>
+      <w:rPr>
+        <w:rFonts w:ascii="Wingdings" w:hAnsi="Wingdings" w:hint="default"/>
+      </w:rPr>
+    </w:lvl>
+    <w:lvl w:ilvl="6" w:tplc="04090001" w:tentative="1">
+      <w:start w:val="1"/>
+      <w:numFmt w:val="bullet"/>
+      <w:lvlText w:val=""/>
+      <w:lvlJc w:val="left"/>
+      <w:pPr>
+        <w:ind w:left="5040" w:hanging="360"/>
+      </w:pPr>
+      <w:rPr>
+        <w:rFonts w:ascii="Symbol" w:hAnsi="Symbol" w:hint="default"/>
+      </w:rPr>
+    </w:lvl>
+    <w:lvl w:ilvl="7" w:tplc="04090003" w:tentative="1">
+      <w:start w:val="1"/>
+      <w:numFmt w:val="bullet"/>
+      <w:lvlText w:val="o"/>
+      <w:lvlJc w:val="left"/>
+      <w:pPr>
+        <w:ind w:left="5760" w:hanging="360"/>
+      </w:pPr>
+      <w:rPr>
+        <w:rFonts w:ascii="Courier New" w:hAnsi="Courier New" w:cs="Courier New" w:hint="default"/>
+      </w:rPr>
+    </w:lvl>
+    <w:lvl w:ilvl="8" w:tplc="04090005" w:tentative="1">
+      <w:start w:val="1"/>
+      <w:numFmt w:val="bullet"/>
+      <w:lvlText w:val=""/>
+      <w:lvlJc w:val="left"/>
+      <w:pPr>
+        <w:ind w:left="6480" w:hanging="360"/>
+      </w:pPr>
+      <w:rPr>
+        <w:rFonts w:ascii="Wingdings" w:hAnsi="Wingdings" w:hint="default"/>
+      </w:rPr>
+    </w:lvl>
+  </w:abstractNum>
+  <w:abstractNum w:abstractNumId="2" w15:restartNumberingAfterBreak="0">
+    <w:nsid w:val="46501FDC"/>
+    <w:multiLevelType w:val="multilevel"/>
+    <w:tmpl w:val="0682EC04"/>
+    <w:lvl w:ilvl="0">
+      <w:start w:val="1"/>
+      <w:numFmt w:val="bullet"/>
+      <w:lvlText w:val=""/>
+      <w:lvlJc w:val="left"/>
+      <w:pPr>
+        <w:tabs>
+          <w:tab w:val="num" w:pos="720"/>
+        </w:tabs>
+        <w:ind w:left="720" w:hanging="360"/>
+      </w:pPr>
+      <w:rPr>
+        <w:rFonts w:ascii="Symbol" w:hAnsi="Symbol" w:hint="default"/>
+        <w:sz w:val="20"/>
+      </w:rPr>
+    </w:lvl>
+    <w:lvl w:ilvl="1" w:tentative="1">
+      <w:start w:val="1"/>
+      <w:numFmt w:val="bullet"/>
+      <w:lvlText w:val="o"/>
+      <w:lvlJc w:val="left"/>
+      <w:pPr>
+        <w:tabs>
+          <w:tab w:val="num" w:pos="1440"/>
+        </w:tabs>
+        <w:ind w:left="1440" w:hanging="360"/>
+      </w:pPr>
+      <w:rPr>
+        <w:rFonts w:ascii="Courier New" w:hAnsi="Courier New" w:hint="default"/>
+        <w:sz w:val="20"/>
+      </w:rPr>
+    </w:lvl>
+    <w:lvl w:ilvl="2" w:tentative="1">
+      <w:start w:val="1"/>
+      <w:numFmt w:val="bullet"/>
+      <w:lvlText w:val=""/>
+      <w:lvlJc w:val="left"/>
+      <w:pPr>
+        <w:tabs>
+          <w:tab w:val="num" w:pos="2160"/>
+        </w:tabs>
+        <w:ind w:left="2160" w:hanging="360"/>
+      </w:pPr>
+      <w:rPr>
+        <w:rFonts w:ascii="Wingdings" w:hAnsi="Wingdings" w:hint="default"/>
+        <w:sz w:val="20"/>
+      </w:rPr>
+    </w:lvl>
+    <w:lvl w:ilvl="3" w:tentative="1">
+      <w:start w:val="1"/>
+      <w:numFmt w:val="bullet"/>
+      <w:lvlText w:val=""/>
+      <w:lvlJc w:val="left"/>
+      <w:pPr>
+        <w:tabs>
+          <w:tab w:val="num" w:pos="2880"/>
+        </w:tabs>
+        <w:ind w:left="2880" w:hanging="360"/>
+      </w:pPr>
+      <w:rPr>
+        <w:rFonts w:ascii="Wingdings" w:hAnsi="Wingdings" w:hint="default"/>
+        <w:sz w:val="20"/>
+      </w:rPr>
+    </w:lvl>
+    <w:lvl w:ilvl="4" w:tentative="1">
+      <w:start w:val="1"/>
+      <w:numFmt w:val="bullet"/>
+      <w:lvlText w:val=""/>
+      <w:lvlJc w:val="left"/>
+      <w:pPr>
+        <w:tabs>
+          <w:tab w:val="num" w:pos="3600"/>
+        </w:tabs>
+        <w:ind w:left="3600" w:hanging="360"/>
+      </w:pPr>
+      <w:rPr>
+        <w:rFonts w:ascii="Wingdings" w:hAnsi="Wingdings" w:hint="default"/>
+        <w:sz w:val="20"/>
+      </w:rPr>
+    </w:lvl>
+    <w:lvl w:ilvl="5" w:tentative="1">
+      <w:start w:val="1"/>
+      <w:numFmt w:val="bullet"/>
+      <w:lvlText w:val=""/>
+      <w:lvlJc w:val="left"/>
+      <w:pPr>
+        <w:tabs>
+          <w:tab w:val="num" w:pos="4320"/>
+        </w:tabs>
+        <w:ind w:left="4320" w:hanging="360"/>
+      </w:pPr>
+      <w:rPr>
+        <w:rFonts w:ascii="Wingdings" w:hAnsi="Wingdings" w:hint="default"/>
+        <w:sz w:val="20"/>
+      </w:rPr>
+    </w:lvl>
+    <w:lvl w:ilvl="6" w:tentative="1">
+      <w:start w:val="1"/>
+      <w:numFmt w:val="bullet"/>
+      <w:lvlText w:val=""/>
+      <w:lvlJc w:val="left"/>
+      <w:pPr>
+        <w:tabs>
+          <w:tab w:val="num" w:pos="5040"/>
+        </w:tabs>
+        <w:ind w:left="5040" w:hanging="360"/>
+      </w:pPr>
+      <w:rPr>
+        <w:rFonts w:ascii="Wingdings" w:hAnsi="Wingdings" w:hint="default"/>
+        <w:sz w:val="20"/>
+      </w:rPr>
+    </w:lvl>
+    <w:lvl w:ilvl="7" w:tentative="1">
+      <w:start w:val="1"/>
+      <w:numFmt w:val="bullet"/>
+      <w:lvlText w:val=""/>
+      <w:lvlJc w:val="left"/>
+      <w:pPr>
+        <w:tabs>
+          <w:tab w:val="num" w:pos="5760"/>
+        </w:tabs>
+        <w:ind w:left="5760" w:hanging="360"/>
+      </w:pPr>
+      <w:rPr>
+        <w:rFonts w:ascii="Wingdings" w:hAnsi="Wingdings" w:hint="default"/>
+        <w:sz w:val="20"/>
+      </w:rPr>
+    </w:lvl>
+    <w:lvl w:ilvl="8" w:tentative="1">
+      <w:start w:val="1"/>
+      <w:numFmt w:val="bullet"/>
+      <w:lvlText w:val=""/>
+      <w:lvlJc w:val="left"/>
+      <w:pPr>
+        <w:tabs>
+          <w:tab w:val="num" w:pos="6480"/>
+        </w:tabs>
+        <w:ind w:left="6480" w:hanging="360"/>
+      </w:pPr>
+      <w:rPr>
+        <w:rFonts w:ascii="Wingdings" w:hAnsi="Wingdings" w:hint="default"/>
+        <w:sz w:val="20"/>
+      </w:rPr>
+    </w:lvl>
+  </w:abstractNum>
+  <w:abstractNum w:abstractNumId="3" w15:restartNumberingAfterBreak="0">
+    <w:nsid w:val="5E897F6E"/>
+    <w:multiLevelType w:val="multilevel"/>
+    <w:tmpl w:val="F9B2BCBE"/>
+    <w:lvl w:ilvl="0">
+      <w:start w:val="1"/>
+      <w:numFmt w:val="bullet"/>
+      <w:lvlText w:val=""/>
+      <w:lvlJc w:val="left"/>
+      <w:pPr>
+        <w:tabs>
+          <w:tab w:val="num" w:pos="720"/>
+        </w:tabs>
+        <w:ind w:left="720" w:hanging="360"/>
+      </w:pPr>
+      <w:rPr>
+        <w:rFonts w:ascii="Symbol" w:hAnsi="Symbol" w:hint="default"/>
+        <w:sz w:val="20"/>
+      </w:rPr>
+    </w:lvl>
+    <w:lvl w:ilvl="1" w:tentative="1">
+      <w:start w:val="1"/>
+      <w:numFmt w:val="bullet"/>
+      <w:lvlText w:val="o"/>
+      <w:lvlJc w:val="left"/>
+      <w:pPr>
+        <w:tabs>
+          <w:tab w:val="num" w:pos="1440"/>
+        </w:tabs>
+        <w:ind w:left="1440" w:hanging="360"/>
+      </w:pPr>
+      <w:rPr>
+        <w:rFonts w:ascii="Courier New" w:hAnsi="Courier New" w:hint="default"/>
+        <w:sz w:val="20"/>
+      </w:rPr>
+    </w:lvl>
+    <w:lvl w:ilvl="2" w:tentative="1">
+      <w:start w:val="1"/>
+      <w:numFmt w:val="bullet"/>
+      <w:lvlText w:val=""/>
+      <w:lvlJc w:val="left"/>
+      <w:pPr>
+        <w:tabs>
+          <w:tab w:val="num" w:pos="2160"/>
+        </w:tabs>
+        <w:ind w:left="2160" w:hanging="360"/>
+      </w:pPr>
+      <w:rPr>
+        <w:rFonts w:ascii="Wingdings" w:hAnsi="Wingdings" w:hint="default"/>
+        <w:sz w:val="20"/>
+      </w:rPr>
+    </w:lvl>
+    <w:lvl w:ilvl="3" w:tentative="1">
+      <w:start w:val="1"/>
+      <w:numFmt w:val="bullet"/>
+      <w:lvlText w:val=""/>
+      <w:lvlJc w:val="left"/>
+      <w:pPr>
+        <w:tabs>
+          <w:tab w:val="num" w:pos="2880"/>
+        </w:tabs>
+        <w:ind w:left="2880" w:hanging="360"/>
+      </w:pPr>
+      <w:rPr>
+        <w:rFonts w:ascii="Wingdings" w:hAnsi="Wingdings" w:hint="default"/>
+        <w:sz w:val="20"/>
+      </w:rPr>
+    </w:lvl>
+    <w:lvl w:ilvl="4" w:tentative="1">
+      <w:start w:val="1"/>
+      <w:numFmt w:val="bullet"/>
+      <w:lvlText w:val=""/>
+      <w:lvlJc w:val="left"/>
+      <w:pPr>
+        <w:tabs>
+          <w:tab w:val="num" w:pos="3600"/>
+        </w:tabs>
+        <w:ind w:left="3600" w:hanging="360"/>
+      </w:pPr>
+      <w:rPr>
+        <w:rFonts w:ascii="Wingdings" w:hAnsi="Wingdings" w:hint="default"/>
+        <w:sz w:val="20"/>
+      </w:rPr>
+    </w:lvl>
+    <w:lvl w:ilvl="5" w:tentative="1">
+      <w:start w:val="1"/>
+      <w:numFmt w:val="bullet"/>
+      <w:lvlText w:val=""/>
+      <w:lvlJc w:val="left"/>
+      <w:pPr>
+        <w:tabs>
+          <w:tab w:val="num" w:pos="4320"/>
+        </w:tabs>
+        <w:ind w:left="4320" w:hanging="360"/>
+      </w:pPr>
+      <w:rPr>
+        <w:rFonts w:ascii="Wingdings" w:hAnsi="Wingdings" w:hint="default"/>
+        <w:sz w:val="20"/>
+      </w:rPr>
+    </w:lvl>
+    <w:lvl w:ilvl="6" w:tentative="1">
+      <w:start w:val="1"/>
+      <w:numFmt w:val="bullet"/>
+      <w:lvlText w:val=""/>
+      <w:lvlJc w:val="left"/>
+      <w:pPr>
+        <w:tabs>
+          <w:tab w:val="num" w:pos="5040"/>
+        </w:tabs>
+        <w:ind w:left="5040" w:hanging="360"/>
+      </w:pPr>
+      <w:rPr>
+        <w:rFonts w:ascii="Wingdings" w:hAnsi="Wingdings" w:hint="default"/>
+        <w:sz w:val="20"/>
+      </w:rPr>
+    </w:lvl>
+    <w:lvl w:ilvl="7" w:tentative="1">
+      <w:start w:val="1"/>
+      <w:numFmt w:val="bullet"/>
+      <w:lvlText w:val=""/>
+      <w:lvlJc w:val="left"/>
+      <w:pPr>
+        <w:tabs>
+          <w:tab w:val="num" w:pos="5760"/>
+        </w:tabs>
+        <w:ind w:left="5760" w:hanging="360"/>
+      </w:pPr>
+      <w:rPr>
+        <w:rFonts w:ascii="Wingdings" w:hAnsi="Wingdings" w:hint="default"/>
+        <w:sz w:val="20"/>
+      </w:rPr>
+    </w:lvl>
+    <w:lvl w:ilvl="8" w:tentative="1">
+      <w:start w:val="1"/>
+      <w:numFmt w:val="bullet"/>
+      <w:lvlText w:val=""/>
+      <w:lvlJc w:val="left"/>
+      <w:pPr>
+        <w:tabs>
+          <w:tab w:val="num" w:pos="6480"/>
+        </w:tabs>
+        <w:ind w:left="6480" w:hanging="360"/>
+      </w:pPr>
+      <w:rPr>
+        <w:rFonts w:ascii="Wingdings" w:hAnsi="Wingdings" w:hint="default"/>
+        <w:sz w:val="20"/>
+      </w:rPr>
+    </w:lvl>
+  </w:abstractNum>
+  <w:abstractNum w:abstractNumId="4" w15:restartNumberingAfterBreak="0">
+    <w:nsid w:val="7CE65718"/>
+    <w:multiLevelType w:val="multilevel"/>
+    <w:tmpl w:val="DA0EC4F6"/>
+    <w:lvl w:ilvl="0">
+      <w:start w:val="1"/>
+      <w:numFmt w:val="bullet"/>
+      <w:lvlText w:val=""/>
+      <w:lvlJc w:val="left"/>
+      <w:pPr>
+        <w:tabs>
+          <w:tab w:val="num" w:pos="720"/>
+        </w:tabs>
+        <w:ind w:left="720" w:hanging="360"/>
+      </w:pPr>
+      <w:rPr>
+        <w:rFonts w:ascii="Symbol" w:hAnsi="Symbol" w:hint="default"/>
+        <w:sz w:val="20"/>
+      </w:rPr>
+    </w:lvl>
+    <w:lvl w:ilvl="1" w:tentative="1">
+      <w:start w:val="1"/>
+      <w:numFmt w:val="bullet"/>
+      <w:lvlText w:val="o"/>
+      <w:lvlJc w:val="left"/>
+      <w:pPr>
+        <w:tabs>
+          <w:tab w:val="num" w:pos="1440"/>
+        </w:tabs>
+        <w:ind w:left="1440" w:hanging="360"/>
+      </w:pPr>
+      <w:rPr>
+        <w:rFonts w:ascii="Courier New" w:hAnsi="Courier New" w:hint="default"/>
+        <w:sz w:val="20"/>
+      </w:rPr>
+    </w:lvl>
+    <w:lvl w:ilvl="2" w:tentative="1">
+      <w:start w:val="1"/>
+      <w:numFmt w:val="bullet"/>
+      <w:lvlText w:val=""/>
+      <w:lvlJc w:val="left"/>
+      <w:pPr>
+        <w:tabs>
+          <w:tab w:val="num" w:pos="2160"/>
+        </w:tabs>
+        <w:ind w:left="2160" w:hanging="360"/>
+      </w:pPr>
+      <w:rPr>
+        <w:rFonts w:ascii="Wingdings" w:hAnsi="Wingdings" w:hint="default"/>
+        <w:sz w:val="20"/>
+      </w:rPr>
+    </w:lvl>
+    <w:lvl w:ilvl="3" w:tentative="1">
+      <w:start w:val="1"/>
+      <w:numFmt w:val="bullet"/>
+      <w:lvlText w:val=""/>
+      <w:lvlJc w:val="left"/>
+      <w:pPr>
+        <w:tabs>
+          <w:tab w:val="num" w:pos="2880"/>
+        </w:tabs>
+        <w:ind w:left="2880" w:hanging="360"/>
+      </w:pPr>
+      <w:rPr>
+        <w:rFonts w:ascii="Wingdings" w:hAnsi="Wingdings" w:hint="default"/>
+        <w:sz w:val="20"/>
+      </w:rPr>
+    </w:lvl>
+    <w:lvl w:ilvl="4" w:tentative="1">
+      <w:start w:val="1"/>
+      <w:numFmt w:val="bullet"/>
+      <w:lvlText w:val=""/>
+      <w:lvlJc w:val="left"/>
+      <w:pPr>
+        <w:tabs>
+          <w:tab w:val="num" w:pos="3600"/>
+        </w:tabs>
+        <w:ind w:left="3600" w:hanging="360"/>
+      </w:pPr>
+      <w:rPr>
+        <w:rFonts w:ascii="Wingdings" w:hAnsi="Wingdings" w:hint="default"/>
+        <w:sz w:val="20"/>
+      </w:rPr>
+    </w:lvl>
+    <w:lvl w:ilvl="5" w:tentative="1">
+      <w:start w:val="1"/>
+      <w:numFmt w:val="bullet"/>
+      <w:lvlText w:val=""/>
+      <w:lvlJc w:val="left"/>
+      <w:pPr>
+        <w:tabs>
+          <w:tab w:val="num" w:pos="4320"/>
+        </w:tabs>
+        <w:ind w:left="4320" w:hanging="360"/>
+      </w:pPr>
+      <w:rPr>
+        <w:rFonts w:ascii="Wingdings" w:hAnsi="Wingdings" w:hint="default"/>
+        <w:sz w:val="20"/>
+      </w:rPr>
+    </w:lvl>
+    <w:lvl w:ilvl="6" w:tentative="1">
+      <w:start w:val="1"/>
+      <w:numFmt w:val="bullet"/>
+      <w:lvlText w:val=""/>
+      <w:lvlJc w:val="left"/>
+      <w:pPr>
+        <w:tabs>
+          <w:tab w:val="num" w:pos="5040"/>
+        </w:tabs>
+        <w:ind w:left="5040" w:hanging="360"/>
+      </w:pPr>
+      <w:rPr>
+        <w:rFonts w:ascii="Wingdings" w:hAnsi="Wingdings" w:hint="default"/>
+        <w:sz w:val="20"/>
+      </w:rPr>
+    </w:lvl>
+    <w:lvl w:ilvl="7" w:tentative="1">
+      <w:start w:val="1"/>
+      <w:numFmt w:val="bullet"/>
+      <w:lvlText w:val=""/>
+      <w:lvlJc w:val="left"/>
+      <w:pPr>
+        <w:tabs>
+          <w:tab w:val="num" w:pos="5760"/>
+        </w:tabs>
+        <w:ind w:left="5760" w:hanging="360"/>
+      </w:pPr>
+      <w:rPr>
+        <w:rFonts w:ascii="Wingdings" w:hAnsi="Wingdings" w:hint="default"/>
+        <w:sz w:val="20"/>
+      </w:rPr>
+    </w:lvl>
+    <w:lvl w:ilvl="8" w:tentative="1">
+      <w:start w:val="1"/>
+      <w:numFmt w:val="bullet"/>
+      <w:lvlText w:val=""/>
+      <w:lvlJc w:val="left"/>
+      <w:pPr>
+        <w:tabs>
+          <w:tab w:val="num" w:pos="6480"/>
+        </w:tabs>
+        <w:ind w:left="6480" w:hanging="360"/>
+      </w:pPr>
+      <w:rPr>
+        <w:rFonts w:ascii="Wingdings" w:hAnsi="Wingdings" w:hint="default"/>
+        <w:sz w:val="20"/>
+      </w:rPr>
+    </w:lvl>
+  </w:abstractNum>
+  <w:num w:numId="1" w16cid:durableId="481504310">
+    <w:abstractNumId w:val="3"/>
+  </w:num>
+  <w:num w:numId="2" w16cid:durableId="2032759962">
+    <w:abstractNumId w:val="2"/>
+  </w:num>
+  <w:num w:numId="3" w16cid:durableId="1082608880">
+    <w:abstractNumId w:val="1"/>
+  </w:num>
+  <w:num w:numId="4" w16cid:durableId="633413362">
+    <w:abstractNumId w:val="0"/>
+  </w:num>
+  <w:num w:numId="5" w16cid:durableId="1422289048">
+    <w:abstractNumId w:val="4"/>
+  </w:num>
+</w:numbering>
 </file>
 
 <file path=word/styles.xml><?xml version="1.0" encoding="utf-8"?>
@@ -1021,7 +2231,6 @@
   <w:style w:type="character" w:default="1" w:styleId="DefaultParagraphFont">
     <w:name w:val="Default Paragraph Font"/>
     <w:uiPriority w:val="1"/>
-    <w:semiHidden/>
     <w:unhideWhenUsed/>
   </w:style>
   <w:style w:type="table" w:default="1" w:styleId="TableNormal">
@@ -1332,6 +2541,29 @@
       <w:smallCaps/>
       <w:color w:val="0F4761" w:themeColor="accent1" w:themeShade="BF"/>
       <w:spacing w:val="5"/>
+    </w:rPr>
+  </w:style>
+  <w:style w:type="character" w:styleId="Hyperlink">
+    <w:name w:val="Hyperlink"/>
+    <w:basedOn w:val="DefaultParagraphFont"/>
+    <w:uiPriority w:val="99"/>
+    <w:unhideWhenUsed/>
+    <w:rsid w:val="006E12F7"/>
+    <w:rPr>
+      <w:color w:val="467886" w:themeColor="hyperlink"/>
+      <w:u w:val="single"/>
+    </w:rPr>
+  </w:style>
+  <w:style w:type="character" w:styleId="UnresolvedMention">
+    <w:name w:val="Unresolved Mention"/>
+    <w:basedOn w:val="DefaultParagraphFont"/>
+    <w:uiPriority w:val="99"/>
+    <w:semiHidden/>
+    <w:unhideWhenUsed/>
+    <w:rsid w:val="006E12F7"/>
+    <w:rPr>
+      <w:color w:val="605E5C"/>
+      <w:shd w:val="clear" w:color="auto" w:fill="E1DFDD"/>
     </w:rPr>
   </w:style>
 </w:styles>

</xml_diff>

<commit_message>
PR/FAQ recommendation to top and update formatting
</commit_message>
<xml_diff>
--- a/templates/Standard.docx
+++ b/templates/Standard.docx
@@ -11,6 +11,48 @@
       </w:r>
     </w:p>
     <w:p>
+      <w:r>
+        <w:t>Consider writing </w:t>
+      </w:r>
+      <w:hyperlink r:id="rId5" w:history="1">
+        <w:r>
+          <w:rPr>
+            <w:rStyle w:val="Hyperlink"/>
+          </w:rPr>
+          <w:t>press release/frequently asked questions (PR/FAQ)</w:t>
+        </w:r>
+      </w:hyperlink>
+      <w:r>
+        <w:t> narrative (</w:t>
+      </w:r>
+      <w:hyperlink r:id="rId6" w:history="1">
+        <w:r>
+          <w:rPr>
+            <w:rStyle w:val="Hyperlink"/>
+          </w:rPr>
+          <w:t>example</w:t>
+        </w:r>
+      </w:hyperlink>
+      <w:r>
+        <w:t>) or </w:t>
+      </w:r>
+      <w:hyperlink r:id="rId7" w:history="1">
+        <w:r>
+          <w:rPr>
+            <w:rStyle w:val="Hyperlink"/>
+          </w:rPr>
+          <w:t>pitch</w:t>
+        </w:r>
+      </w:hyperlink>
+      <w:r>
+        <w:t xml:space="preserve"> to further clarify the problem</w:t>
+      </w:r>
+      <w:r>
+        <w:t>.</w:t>
+      </w:r>
+    </w:p>
+    <w:p/>
+    <w:p>
       <w:pPr>
         <w:rPr>
           <w:b/>
@@ -22,99 +64,70 @@
           <w:b/>
           <w:bCs/>
         </w:rPr>
-        <w:t>W</w:t>
-      </w:r>
-      <w:r>
+        <w:t>Who is the customer and what insights do we have about them?</w:t>
+      </w:r>
+    </w:p>
+    <w:p/>
+    <w:p>
+      <w:pPr>
         <w:rPr>
           <w:b/>
           <w:bCs/>
         </w:rPr>
-        <w:t>ho is the customer and what insights do we have about them?</w:t>
-      </w:r>
-    </w:p>
-    <w:p/>
-    <w:p>
-      <w:pPr>
+      </w:pPr>
+      <w:r>
         <w:rPr>
           <w:b/>
           <w:bCs/>
         </w:rPr>
-      </w:pPr>
+        <w:t>What is the prevailing customer problem/opportunity? what data informed this?</w:t>
+      </w:r>
+    </w:p>
+    <w:p/>
+    <w:p>
       <w:r>
         <w:rPr>
           <w:b/>
           <w:bCs/>
         </w:rPr>
-        <w:t>W</w:t>
-      </w:r>
-      <w:r>
+        <w:t>What is the solution? why is it the right solution to address the customer need versus other alternatives?</w:t>
+      </w:r>
+    </w:p>
+    <w:p/>
+    <w:p>
+      <w:pPr>
         <w:rPr>
           <w:b/>
           <w:bCs/>
         </w:rPr>
-        <w:t>hat is the prevailing customer problem/opportunity? what data informed this?</w:t>
-      </w:r>
-    </w:p>
-    <w:p/>
-    <w:p>
+      </w:pPr>
       <w:r>
         <w:rPr>
           <w:b/>
           <w:bCs/>
         </w:rPr>
-        <w:t>W</w:t>
-      </w:r>
-      <w:r>
+        <w:t xml:space="preserve">How would we describe the end-to-end customer experience (business flows)? what is the most important customer benefit? </w:t>
+      </w:r>
+    </w:p>
+    <w:p>
+      <w:pPr>
+        <w:pStyle w:val="ListParagraph"/>
+        <w:numPr>
+          <w:ilvl w:val="0"/>
+          <w:numId w:val="6"/>
+        </w:numPr>
+        <w:tabs>
+          <w:tab w:val="num" w:pos="720"/>
+        </w:tabs>
         <w:rPr>
           <w:b/>
           <w:bCs/>
         </w:rPr>
-        <w:t>hat is the solution? why is it the right solution to address the customer need versus other alternatives?</w:t>
-      </w:r>
-    </w:p>
-    <w:p/>
-    <w:p>
-      <w:pPr>
-        <w:rPr>
-          <w:b/>
-          <w:bCs/>
-        </w:rPr>
-      </w:pPr>
-      <w:r>
-        <w:rPr>
-          <w:b/>
-          <w:bCs/>
-        </w:rPr>
-        <w:t>H</w:t>
-      </w:r>
-      <w:r>
-        <w:rPr>
-          <w:b/>
-          <w:bCs/>
-        </w:rPr>
-        <w:t xml:space="preserve">ow would we describe the end-to-end customer experience (business flows)? what is the most important customer benefit? </w:t>
-      </w:r>
-    </w:p>
-    <w:p>
-      <w:pPr>
-        <w:tabs>
-          <w:tab w:val="num" w:pos="720"/>
-        </w:tabs>
-        <w:rPr>
-          <w:b/>
-          <w:bCs/>
-        </w:rPr>
-      </w:pPr>
-      <w:r>
-        <w:t>Use</w:t>
-      </w:r>
-      <w:r>
-        <w:t xml:space="preserve"> the Diagram and Business flows sections below. </w:t>
-      </w:r>
+      </w:pPr>
       <w:r>
         <w:t>Describe business flows using </w:t>
       </w:r>
-      <w:hyperlink r:id="rId5" w:history="1">
+      <w:hyperlink r:id="rId8" w:history="1">
         <w:r>
           <w:rPr>
             <w:rStyle w:val="Hyperlink"/>
@@ -125,7 +138,7 @@
       <w:r>
         <w:t>, </w:t>
       </w:r>
-      <w:hyperlink r:id="rId6" w:history="1">
+      <w:hyperlink r:id="rId9" w:history="1">
         <w:r>
           <w:rPr>
             <w:rStyle w:val="Hyperlink"/>
@@ -136,7 +149,7 @@
       <w:r>
         <w:t>, or </w:t>
       </w:r>
-      <w:hyperlink r:id="rId7" w:history="1">
+      <w:hyperlink r:id="rId10" w:history="1">
         <w:r>
           <w:rPr>
             <w:rStyle w:val="Hyperlink"/>
@@ -151,9 +164,28 @@
         <w:t xml:space="preserve"> </w:t>
       </w:r>
       <w:r>
+        <w:t>Use the Diagram and Business flows sections below.</w:t>
+      </w:r>
+    </w:p>
+    <w:p>
+      <w:pPr>
+        <w:pStyle w:val="ListParagraph"/>
+        <w:numPr>
+          <w:ilvl w:val="0"/>
+          <w:numId w:val="6"/>
+        </w:numPr>
+        <w:tabs>
+          <w:tab w:val="num" w:pos="720"/>
+        </w:tabs>
+        <w:rPr>
+          <w:b/>
+          <w:bCs/>
+        </w:rPr>
+      </w:pPr>
+      <w:r>
         <w:t>Identify </w:t>
       </w:r>
-      <w:hyperlink r:id="rId8" w:history="1">
+      <w:hyperlink r:id="rId11" w:history="1">
         <w:r>
           <w:rPr>
             <w:rStyle w:val="Hyperlink"/>
@@ -167,10 +199,26 @@
       <w:r>
         <w:t xml:space="preserve"> </w:t>
       </w:r>
+    </w:p>
+    <w:p>
+      <w:pPr>
+        <w:pStyle w:val="ListParagraph"/>
+        <w:numPr>
+          <w:ilvl w:val="0"/>
+          <w:numId w:val="6"/>
+        </w:numPr>
+        <w:tabs>
+          <w:tab w:val="num" w:pos="720"/>
+        </w:tabs>
+        <w:rPr>
+          <w:b/>
+          <w:bCs/>
+        </w:rPr>
+      </w:pPr>
       <w:r>
         <w:t>Document business requirements using </w:t>
       </w:r>
-      <w:hyperlink r:id="rId9" w:history="1">
+      <w:hyperlink r:id="rId12" w:history="1">
         <w:r>
           <w:rPr>
             <w:rStyle w:val="Hyperlink"/>
@@ -195,56 +243,11 @@
           <w:b/>
           <w:bCs/>
         </w:rPr>
-        <w:t>H</w:t>
-      </w:r>
-      <w:r>
-        <w:rPr>
-          <w:b/>
-          <w:bCs/>
-        </w:rPr>
-        <w:t>ow will we define and measure success?</w:t>
+        <w:t>How will we define and measure success?</w:t>
       </w:r>
     </w:p>
     <w:p/>
     <w:p>
-      <w:r>
-        <w:t>Consider writing </w:t>
-      </w:r>
-      <w:hyperlink r:id="rId10" w:history="1">
-        <w:r>
-          <w:rPr>
-            <w:rStyle w:val="Hyperlink"/>
-          </w:rPr>
-          <w:t>press release/frequently asked questions (PR/FAQ)</w:t>
-        </w:r>
-      </w:hyperlink>
-      <w:r>
-        <w:t> narrative (</w:t>
-      </w:r>
-      <w:hyperlink r:id="rId11" w:history="1">
-        <w:r>
-          <w:rPr>
-            <w:rStyle w:val="Hyperlink"/>
-          </w:rPr>
-          <w:t>example</w:t>
-        </w:r>
-      </w:hyperlink>
-      <w:r>
-        <w:t>) or </w:t>
-      </w:r>
-      <w:hyperlink r:id="rId12" w:history="1">
-        <w:r>
-          <w:rPr>
-            <w:rStyle w:val="Hyperlink"/>
-          </w:rPr>
-          <w:t>pitch</w:t>
-        </w:r>
-      </w:hyperlink>
-      <w:r>
-        <w:t>.</w:t>
-      </w:r>
-    </w:p>
-    <w:p>
       <w:pPr>
         <w:pStyle w:val="Heading2"/>
       </w:pPr>
@@ -254,13 +257,7 @@
     </w:p>
     <w:p>
       <w:r>
-        <w:t xml:space="preserve">The diagram shall include all </w:t>
-      </w:r>
-      <w:r>
-        <w:t>business</w:t>
-      </w:r>
-      <w:r>
-        <w:t xml:space="preserve"> flows to align requirements. Use a different color for each flow to differentiate between them.</w:t>
+        <w:t>The diagram shall include all business flows to align requirements. Use a different color for each flow to differentiate between them.</w:t>
       </w:r>
     </w:p>
     <w:p>
@@ -389,13 +386,7 @@
         <w:t xml:space="preserve"> </w:t>
       </w:r>
       <w:r>
-        <w:t xml:space="preserve">Use the Diagram and </w:t>
-      </w:r>
-      <w:r>
-        <w:t>Technical</w:t>
-      </w:r>
-      <w:r>
-        <w:t xml:space="preserve"> flows sections below.</w:t>
+        <w:t>Use the Diagram and Technical flows sections below.</w:t>
       </w:r>
     </w:p>
     <w:p>
@@ -1060,6 +1051,119 @@
     </w:lvl>
   </w:abstractNum>
   <w:abstractNum w:abstractNumId="1" w15:restartNumberingAfterBreak="0">
+    <w:nsid w:val="29600555"/>
+    <w:multiLevelType w:val="hybridMultilevel"/>
+    <w:tmpl w:val="9B30FF54"/>
+    <w:lvl w:ilvl="0" w:tplc="7CBA8C7A">
+      <w:numFmt w:val="bullet"/>
+      <w:lvlText w:val=""/>
+      <w:lvlJc w:val="left"/>
+      <w:pPr>
+        <w:ind w:left="720" w:hanging="360"/>
+      </w:pPr>
+      <w:rPr>
+        <w:rFonts w:ascii="Symbol" w:eastAsiaTheme="minorHAnsi" w:hAnsi="Symbol" w:cstheme="minorBidi" w:hint="default"/>
+        <w:b w:val="0"/>
+      </w:rPr>
+    </w:lvl>
+    <w:lvl w:ilvl="1" w:tplc="04090003" w:tentative="1">
+      <w:start w:val="1"/>
+      <w:numFmt w:val="bullet"/>
+      <w:lvlText w:val="o"/>
+      <w:lvlJc w:val="left"/>
+      <w:pPr>
+        <w:ind w:left="1440" w:hanging="360"/>
+      </w:pPr>
+      <w:rPr>
+        <w:rFonts w:ascii="Courier New" w:hAnsi="Courier New" w:cs="Courier New" w:hint="default"/>
+      </w:rPr>
+    </w:lvl>
+    <w:lvl w:ilvl="2" w:tplc="04090005" w:tentative="1">
+      <w:start w:val="1"/>
+      <w:numFmt w:val="bullet"/>
+      <w:lvlText w:val=""/>
+      <w:lvlJc w:val="left"/>
+      <w:pPr>
+        <w:ind w:left="2160" w:hanging="360"/>
+      </w:pPr>
+      <w:rPr>
+        <w:rFonts w:ascii="Wingdings" w:hAnsi="Wingdings" w:hint="default"/>
+      </w:rPr>
+    </w:lvl>
+    <w:lvl w:ilvl="3" w:tplc="04090001" w:tentative="1">
+      <w:start w:val="1"/>
+      <w:numFmt w:val="bullet"/>
+      <w:lvlText w:val=""/>
+      <w:lvlJc w:val="left"/>
+      <w:pPr>
+        <w:ind w:left="2880" w:hanging="360"/>
+      </w:pPr>
+      <w:rPr>
+        <w:rFonts w:ascii="Symbol" w:hAnsi="Symbol" w:hint="default"/>
+      </w:rPr>
+    </w:lvl>
+    <w:lvl w:ilvl="4" w:tplc="04090003" w:tentative="1">
+      <w:start w:val="1"/>
+      <w:numFmt w:val="bullet"/>
+      <w:lvlText w:val="o"/>
+      <w:lvlJc w:val="left"/>
+      <w:pPr>
+        <w:ind w:left="3600" w:hanging="360"/>
+      </w:pPr>
+      <w:rPr>
+        <w:rFonts w:ascii="Courier New" w:hAnsi="Courier New" w:cs="Courier New" w:hint="default"/>
+      </w:rPr>
+    </w:lvl>
+    <w:lvl w:ilvl="5" w:tplc="04090005" w:tentative="1">
+      <w:start w:val="1"/>
+      <w:numFmt w:val="bullet"/>
+      <w:lvlText w:val=""/>
+      <w:lvlJc w:val="left"/>
+      <w:pPr>
+        <w:ind w:left="4320" w:hanging="360"/>
+      </w:pPr>
+      <w:rPr>
+        <w:rFonts w:ascii="Wingdings" w:hAnsi="Wingdings" w:hint="default"/>
+      </w:rPr>
+    </w:lvl>
+    <w:lvl w:ilvl="6" w:tplc="04090001" w:tentative="1">
+      <w:start w:val="1"/>
+      <w:numFmt w:val="bullet"/>
+      <w:lvlText w:val=""/>
+      <w:lvlJc w:val="left"/>
+      <w:pPr>
+        <w:ind w:left="5040" w:hanging="360"/>
+      </w:pPr>
+      <w:rPr>
+        <w:rFonts w:ascii="Symbol" w:hAnsi="Symbol" w:hint="default"/>
+      </w:rPr>
+    </w:lvl>
+    <w:lvl w:ilvl="7" w:tplc="04090003" w:tentative="1">
+      <w:start w:val="1"/>
+      <w:numFmt w:val="bullet"/>
+      <w:lvlText w:val="o"/>
+      <w:lvlJc w:val="left"/>
+      <w:pPr>
+        <w:ind w:left="5760" w:hanging="360"/>
+      </w:pPr>
+      <w:rPr>
+        <w:rFonts w:ascii="Courier New" w:hAnsi="Courier New" w:cs="Courier New" w:hint="default"/>
+      </w:rPr>
+    </w:lvl>
+    <w:lvl w:ilvl="8" w:tplc="04090005" w:tentative="1">
+      <w:start w:val="1"/>
+      <w:numFmt w:val="bullet"/>
+      <w:lvlText w:val=""/>
+      <w:lvlJc w:val="left"/>
+      <w:pPr>
+        <w:ind w:left="6480" w:hanging="360"/>
+      </w:pPr>
+      <w:rPr>
+        <w:rFonts w:ascii="Wingdings" w:hAnsi="Wingdings" w:hint="default"/>
+      </w:rPr>
+    </w:lvl>
+  </w:abstractNum>
+  <w:abstractNum w:abstractNumId="2" w15:restartNumberingAfterBreak="0">
     <w:nsid w:val="30240DC7"/>
     <w:multiLevelType w:val="hybridMultilevel"/>
     <w:tmpl w:val="417A6CC8"/>
@@ -1171,7 +1275,7 @@
       </w:rPr>
     </w:lvl>
   </w:abstractNum>
-  <w:abstractNum w:abstractNumId="2" w15:restartNumberingAfterBreak="0">
+  <w:abstractNum w:abstractNumId="3" w15:restartNumberingAfterBreak="0">
     <w:nsid w:val="46501FDC"/>
     <w:multiLevelType w:val="multilevel"/>
     <w:tmpl w:val="0682EC04"/>
@@ -1320,7 +1424,7 @@
       </w:rPr>
     </w:lvl>
   </w:abstractNum>
-  <w:abstractNum w:abstractNumId="3" w15:restartNumberingAfterBreak="0">
+  <w:abstractNum w:abstractNumId="4" w15:restartNumberingAfterBreak="0">
     <w:nsid w:val="5E897F6E"/>
     <w:multiLevelType w:val="multilevel"/>
     <w:tmpl w:val="F9B2BCBE"/>
@@ -1469,7 +1573,7 @@
       </w:rPr>
     </w:lvl>
   </w:abstractNum>
-  <w:abstractNum w:abstractNumId="4" w15:restartNumberingAfterBreak="0">
+  <w:abstractNum w:abstractNumId="5" w15:restartNumberingAfterBreak="0">
     <w:nsid w:val="7CE65718"/>
     <w:multiLevelType w:val="multilevel"/>
     <w:tmpl w:val="DA0EC4F6"/>
@@ -1619,19 +1723,22 @@
     </w:lvl>
   </w:abstractNum>
   <w:num w:numId="1" w16cid:durableId="481504310">
+    <w:abstractNumId w:val="4"/>
+  </w:num>
+  <w:num w:numId="2" w16cid:durableId="2032759962">
     <w:abstractNumId w:val="3"/>
   </w:num>
-  <w:num w:numId="2" w16cid:durableId="2032759962">
+  <w:num w:numId="3" w16cid:durableId="1082608880">
     <w:abstractNumId w:val="2"/>
-  </w:num>
-  <w:num w:numId="3" w16cid:durableId="1082608880">
-    <w:abstractNumId w:val="1"/>
   </w:num>
   <w:num w:numId="4" w16cid:durableId="633413362">
     <w:abstractNumId w:val="0"/>
   </w:num>
   <w:num w:numId="5" w16cid:durableId="1422289048">
-    <w:abstractNumId w:val="4"/>
+    <w:abstractNumId w:val="5"/>
+  </w:num>
+  <w:num w:numId="6" w16cid:durableId="1840267015">
+    <w:abstractNumId w:val="1"/>
   </w:num>
 </w:numbering>
 </file>
@@ -2231,6 +2338,7 @@
   <w:style w:type="character" w:default="1" w:styleId="DefaultParagraphFont">
     <w:name w:val="Default Paragraph Font"/>
     <w:uiPriority w:val="1"/>
+    <w:semiHidden/>
     <w:unhideWhenUsed/>
   </w:style>
   <w:style w:type="table" w:default="1" w:styleId="TableNormal">

</xml_diff>

<commit_message>
Move PR/FAQ back after 5 customer questions
Logically, a team would write PR/FAQ after answering the 5 customer questions.
</commit_message>
<xml_diff>
--- a/templates/Standard.docx
+++ b/templates/Standard.docx
@@ -11,10 +11,202 @@
       </w:r>
     </w:p>
     <w:p>
+      <w:pPr>
+        <w:rPr>
+          <w:b/>
+          <w:bCs/>
+        </w:rPr>
+      </w:pPr>
+      <w:r>
+        <w:rPr>
+          <w:b/>
+          <w:bCs/>
+        </w:rPr>
+        <w:t>Who is the customer and what insights do we have about them?</w:t>
+      </w:r>
+    </w:p>
+    <w:p/>
+    <w:p>
+      <w:pPr>
+        <w:rPr>
+          <w:b/>
+          <w:bCs/>
+        </w:rPr>
+      </w:pPr>
+      <w:r>
+        <w:rPr>
+          <w:b/>
+          <w:bCs/>
+        </w:rPr>
+        <w:t>What is the prevailing customer problem/opportunity? what data informed this?</w:t>
+      </w:r>
+    </w:p>
+    <w:p/>
+    <w:p>
+      <w:r>
+        <w:rPr>
+          <w:b/>
+          <w:bCs/>
+        </w:rPr>
+        <w:t>What is the solution? why is it the right solution to address the customer need versus other alternatives?</w:t>
+      </w:r>
+    </w:p>
+    <w:p/>
+    <w:p>
+      <w:pPr>
+        <w:rPr>
+          <w:b/>
+          <w:bCs/>
+        </w:rPr>
+      </w:pPr>
+      <w:r>
+        <w:rPr>
+          <w:b/>
+          <w:bCs/>
+        </w:rPr>
+        <w:t xml:space="preserve">How would we describe the end-to-end customer experience (business flows)? what is the most important customer benefit? </w:t>
+      </w:r>
+    </w:p>
+    <w:p>
+      <w:pPr>
+        <w:pStyle w:val="ListParagraph"/>
+        <w:numPr>
+          <w:ilvl w:val="0"/>
+          <w:numId w:val="6"/>
+        </w:numPr>
+        <w:tabs>
+          <w:tab w:val="num" w:pos="720"/>
+        </w:tabs>
+        <w:rPr>
+          <w:b/>
+          <w:bCs/>
+        </w:rPr>
+      </w:pPr>
+      <w:r>
+        <w:t>Describe business flows using </w:t>
+      </w:r>
+      <w:hyperlink r:id="rId5" w:history="1">
+        <w:r>
+          <w:rPr>
+            <w:rStyle w:val="Hyperlink"/>
+          </w:rPr>
+          <w:t>domain storytelling</w:t>
+        </w:r>
+      </w:hyperlink>
+      <w:r>
+        <w:t>, </w:t>
+      </w:r>
+      <w:hyperlink r:id="rId6" w:history="1">
+        <w:r>
+          <w:rPr>
+            <w:rStyle w:val="Hyperlink"/>
+          </w:rPr>
+          <w:t>story maps</w:t>
+        </w:r>
+      </w:hyperlink>
+      <w:r>
+        <w:t>, or </w:t>
+      </w:r>
+      <w:hyperlink r:id="rId7" w:history="1">
+        <w:r>
+          <w:rPr>
+            <w:rStyle w:val="Hyperlink"/>
+          </w:rPr>
+          <w:t>event storming</w:t>
+        </w:r>
+      </w:hyperlink>
+      <w:r>
+        <w:t>.</w:t>
+      </w:r>
+      <w:r>
+        <w:t xml:space="preserve"> Use the Diagram and Business flows sections below.</w:t>
+      </w:r>
+    </w:p>
+    <w:p>
+      <w:pPr>
+        <w:pStyle w:val="ListParagraph"/>
+        <w:numPr>
+          <w:ilvl w:val="0"/>
+          <w:numId w:val="6"/>
+        </w:numPr>
+        <w:tabs>
+          <w:tab w:val="num" w:pos="720"/>
+        </w:tabs>
+        <w:rPr>
+          <w:b/>
+          <w:bCs/>
+        </w:rPr>
+      </w:pPr>
+      <w:r>
+        <w:t>Identify </w:t>
+      </w:r>
+      <w:hyperlink r:id="rId8" w:history="1">
+        <w:r>
+          <w:rPr>
+            <w:rStyle w:val="Hyperlink"/>
+          </w:rPr>
+          <w:t>bounded contexts</w:t>
+        </w:r>
+      </w:hyperlink>
+      <w:r>
+        <w:t> and external dependencies.</w:t>
+      </w:r>
+      <w:r>
+        <w:t xml:space="preserve"> </w:t>
+      </w:r>
+    </w:p>
+    <w:p>
+      <w:pPr>
+        <w:pStyle w:val="ListParagraph"/>
+        <w:numPr>
+          <w:ilvl w:val="0"/>
+          <w:numId w:val="6"/>
+        </w:numPr>
+        <w:tabs>
+          <w:tab w:val="num" w:pos="720"/>
+        </w:tabs>
+        <w:rPr>
+          <w:b/>
+          <w:bCs/>
+        </w:rPr>
+      </w:pPr>
+      <w:r>
+        <w:t>Document business requirements using </w:t>
+      </w:r>
+      <w:hyperlink r:id="rId9" w:history="1">
+        <w:r>
+          <w:rPr>
+            <w:rStyle w:val="Hyperlink"/>
+          </w:rPr>
+          <w:t>EARS</w:t>
+        </w:r>
+      </w:hyperlink>
+      <w:r>
+        <w:t> patterns: "while [optional pre-condition], when [optional trigger], the [system name] shall [system response]" (e.g., "while the user is signed-in, when the user asks to change the password, the application shall re-authenticate the user").</w:t>
+      </w:r>
+    </w:p>
+    <w:p/>
+    <w:p>
+      <w:pPr>
+        <w:rPr>
+          <w:b/>
+          <w:bCs/>
+        </w:rPr>
+      </w:pPr>
+      <w:r>
+        <w:rPr>
+          <w:b/>
+          <w:bCs/>
+        </w:rPr>
+        <w:t>How will we define and measure success?</w:t>
+      </w:r>
+    </w:p>
+    <w:p/>
+    <w:p>
       <w:r>
         <w:t>Consider writing </w:t>
       </w:r>
-      <w:hyperlink r:id="rId5" w:history="1">
+      <w:hyperlink r:id="rId10" w:history="1">
         <w:r>
           <w:rPr>
             <w:rStyle w:val="Hyperlink"/>
@@ -25,7 +217,7 @@
       <w:r>
         <w:t> narrative (</w:t>
       </w:r>
-      <w:hyperlink r:id="rId6" w:history="1">
+      <w:hyperlink r:id="rId11" w:history="1">
         <w:r>
           <w:rPr>
             <w:rStyle w:val="Hyperlink"/>
@@ -36,7 +228,7 @@
       <w:r>
         <w:t>) or </w:t>
       </w:r>
-      <w:hyperlink r:id="rId7" w:history="1">
+      <w:hyperlink r:id="rId12" w:history="1">
         <w:r>
           <w:rPr>
             <w:rStyle w:val="Hyperlink"/>
@@ -51,202 +243,6 @@
         <w:t>.</w:t>
       </w:r>
     </w:p>
-    <w:p/>
-    <w:p>
-      <w:pPr>
-        <w:rPr>
-          <w:b/>
-          <w:bCs/>
-        </w:rPr>
-      </w:pPr>
-      <w:r>
-        <w:rPr>
-          <w:b/>
-          <w:bCs/>
-        </w:rPr>
-        <w:t>Who is the customer and what insights do we have about them?</w:t>
-      </w:r>
-    </w:p>
-    <w:p/>
-    <w:p>
-      <w:pPr>
-        <w:rPr>
-          <w:b/>
-          <w:bCs/>
-        </w:rPr>
-      </w:pPr>
-      <w:r>
-        <w:rPr>
-          <w:b/>
-          <w:bCs/>
-        </w:rPr>
-        <w:t>What is the prevailing customer problem/opportunity? what data informed this?</w:t>
-      </w:r>
-    </w:p>
-    <w:p/>
-    <w:p>
-      <w:r>
-        <w:rPr>
-          <w:b/>
-          <w:bCs/>
-        </w:rPr>
-        <w:t>What is the solution? why is it the right solution to address the customer need versus other alternatives?</w:t>
-      </w:r>
-    </w:p>
-    <w:p/>
-    <w:p>
-      <w:pPr>
-        <w:rPr>
-          <w:b/>
-          <w:bCs/>
-        </w:rPr>
-      </w:pPr>
-      <w:r>
-        <w:rPr>
-          <w:b/>
-          <w:bCs/>
-        </w:rPr>
-        <w:t xml:space="preserve">How would we describe the end-to-end customer experience (business flows)? what is the most important customer benefit? </w:t>
-      </w:r>
-    </w:p>
-    <w:p>
-      <w:pPr>
-        <w:pStyle w:val="ListParagraph"/>
-        <w:numPr>
-          <w:ilvl w:val="0"/>
-          <w:numId w:val="6"/>
-        </w:numPr>
-        <w:tabs>
-          <w:tab w:val="num" w:pos="720"/>
-        </w:tabs>
-        <w:rPr>
-          <w:b/>
-          <w:bCs/>
-        </w:rPr>
-      </w:pPr>
-      <w:r>
-        <w:t>Describe business flows using </w:t>
-      </w:r>
-      <w:hyperlink r:id="rId8" w:history="1">
-        <w:r>
-          <w:rPr>
-            <w:rStyle w:val="Hyperlink"/>
-          </w:rPr>
-          <w:t>domain storytelling</w:t>
-        </w:r>
-      </w:hyperlink>
-      <w:r>
-        <w:t>, </w:t>
-      </w:r>
-      <w:hyperlink r:id="rId9" w:history="1">
-        <w:r>
-          <w:rPr>
-            <w:rStyle w:val="Hyperlink"/>
-          </w:rPr>
-          <w:t>story maps</w:t>
-        </w:r>
-      </w:hyperlink>
-      <w:r>
-        <w:t>, or </w:t>
-      </w:r>
-      <w:hyperlink r:id="rId10" w:history="1">
-        <w:r>
-          <w:rPr>
-            <w:rStyle w:val="Hyperlink"/>
-          </w:rPr>
-          <w:t>event storming</w:t>
-        </w:r>
-      </w:hyperlink>
-      <w:r>
-        <w:t>.</w:t>
-      </w:r>
-      <w:r>
-        <w:t xml:space="preserve"> </w:t>
-      </w:r>
-      <w:r>
-        <w:t>Use the Diagram and Business flows sections below.</w:t>
-      </w:r>
-    </w:p>
-    <w:p>
-      <w:pPr>
-        <w:pStyle w:val="ListParagraph"/>
-        <w:numPr>
-          <w:ilvl w:val="0"/>
-          <w:numId w:val="6"/>
-        </w:numPr>
-        <w:tabs>
-          <w:tab w:val="num" w:pos="720"/>
-        </w:tabs>
-        <w:rPr>
-          <w:b/>
-          <w:bCs/>
-        </w:rPr>
-      </w:pPr>
-      <w:r>
-        <w:t>Identify </w:t>
-      </w:r>
-      <w:hyperlink r:id="rId11" w:history="1">
-        <w:r>
-          <w:rPr>
-            <w:rStyle w:val="Hyperlink"/>
-          </w:rPr>
-          <w:t>bounded contexts</w:t>
-        </w:r>
-      </w:hyperlink>
-      <w:r>
-        <w:t> and external dependencies.</w:t>
-      </w:r>
-      <w:r>
-        <w:t xml:space="preserve"> </w:t>
-      </w:r>
-    </w:p>
-    <w:p>
-      <w:pPr>
-        <w:pStyle w:val="ListParagraph"/>
-        <w:numPr>
-          <w:ilvl w:val="0"/>
-          <w:numId w:val="6"/>
-        </w:numPr>
-        <w:tabs>
-          <w:tab w:val="num" w:pos="720"/>
-        </w:tabs>
-        <w:rPr>
-          <w:b/>
-          <w:bCs/>
-        </w:rPr>
-      </w:pPr>
-      <w:r>
-        <w:t>Document business requirements using </w:t>
-      </w:r>
-      <w:hyperlink r:id="rId12" w:history="1">
-        <w:r>
-          <w:rPr>
-            <w:rStyle w:val="Hyperlink"/>
-          </w:rPr>
-          <w:t>EARS</w:t>
-        </w:r>
-      </w:hyperlink>
-      <w:r>
-        <w:t> patterns: "while [optional pre-condition], when [optional trigger], the [system name] shall [system response]" (e.g., "while the user is signed-in, when the user asks to change the password, the application shall re-authenticate the user").</w:t>
-      </w:r>
-    </w:p>
-    <w:p/>
-    <w:p>
-      <w:pPr>
-        <w:rPr>
-          <w:b/>
-          <w:bCs/>
-        </w:rPr>
-      </w:pPr>
-      <w:r>
-        <w:rPr>
-          <w:b/>
-          <w:bCs/>
-        </w:rPr>
-        <w:t>How will we define and measure success?</w:t>
-      </w:r>
-    </w:p>
-    <w:p/>
     <w:p>
       <w:pPr>
         <w:pStyle w:val="Heading2"/>

</xml_diff>